<commit_message>
Hoành thành chức năng diền tờ khai từ form mềm
</commit_message>
<xml_diff>
--- a/website/static/tokhai_mau/dang_ky_ket_hon.docx
+++ b/website/static/tokhai_mau/dang_ky_ket_hon.docx
@@ -1,22 +1,20 @@
 
 <file path=word/document.xml><?xml version="1.0" encoding="utf-8"?>
-<w:document xmlns:ve="http://schemas.openxmlformats.org/markup-compatibility/2006" xmlns:o="urn:schemas-microsoft-com:office:office" xmlns:r="http://schemas.openxmlformats.org/officeDocument/2006/relationships" xmlns:m="http://schemas.openxmlformats.org/officeDocument/2006/math" xmlns:v="urn:schemas-microsoft-com:vml" xmlns:wp="http://schemas.openxmlformats.org/drawingml/2006/wordprocessingDrawing" xmlns:w10="urn:schemas-microsoft-com:office:word" xmlns:w="http://schemas.openxmlformats.org/wordprocessingml/2006/main" xmlns:wne="http://schemas.microsoft.com/office/word/2006/wordml" xmlns:a="http://schemas.openxmlformats.org/drawingml/2006/main" xmlns:pic="http://schemas.openxmlformats.org/drawingml/2006/picture" xml:space="preserve">
+<w:document xmlns:wpc="http://schemas.microsoft.com/office/word/2010/wordprocessingCanvas" xmlns:cx="http://schemas.microsoft.com/office/drawing/2014/chartex" xmlns:cx1="http://schemas.microsoft.com/office/drawing/2015/9/8/chartex" xmlns:cx2="http://schemas.microsoft.com/office/drawing/2015/10/21/chartex" xmlns:cx3="http://schemas.microsoft.com/office/drawing/2016/5/9/chartex" xmlns:cx4="http://schemas.microsoft.com/office/drawing/2016/5/10/chartex" xmlns:cx5="http://schemas.microsoft.com/office/drawing/2016/5/11/chartex" xmlns:cx6="http://schemas.microsoft.com/office/drawing/2016/5/12/chartex" xmlns:cx7="http://schemas.microsoft.com/office/drawing/2016/5/13/chartex" xmlns:cx8="http://schemas.microsoft.com/office/drawing/2016/5/14/chartex" xmlns:mc="http://schemas.openxmlformats.org/markup-compatibility/2006" xmlns:aink="http://schemas.microsoft.com/office/drawing/2016/ink" xmlns:am3d="http://schemas.microsoft.com/office/drawing/2017/model3d" xmlns:o="urn:schemas-microsoft-com:office:office" xmlns:r="http://schemas.openxmlformats.org/officeDocument/2006/relationships" xmlns:m="http://schemas.openxmlformats.org/officeDocument/2006/math" xmlns:v="urn:schemas-microsoft-com:vml" xmlns:wp14="http://schemas.microsoft.com/office/word/2010/wordprocessingDrawing" xmlns:wp="http://schemas.openxmlformats.org/drawingml/2006/wordprocessingDrawing" xmlns:w10="urn:schemas-microsoft-com:office:word" xmlns:w="http://schemas.openxmlformats.org/wordprocessingml/2006/main" xmlns:w14="http://schemas.microsoft.com/office/word/2010/wordml" xmlns:w15="http://schemas.microsoft.com/office/word/2012/wordml" xmlns:w16cex="http://schemas.microsoft.com/office/word/2018/wordml/cex" xmlns:w16cid="http://schemas.microsoft.com/office/word/2016/wordml/cid" xmlns:w16="http://schemas.microsoft.com/office/word/2018/wordml" xmlns:w16sdtdh="http://schemas.microsoft.com/office/word/2020/wordml/sdtdatahash" xmlns:w16se="http://schemas.microsoft.com/office/word/2015/wordml/symex" xmlns:wpg="http://schemas.microsoft.com/office/word/2010/wordprocessingGroup" xmlns:wpi="http://schemas.microsoft.com/office/word/2010/wordprocessingInk" xmlns:wne="http://schemas.microsoft.com/office/word/2006/wordml" xmlns:wps="http://schemas.microsoft.com/office/word/2010/wordprocessingShape" mc:Ignorable="w14 w15 w16se w16cid w16 w16cex w16sdtdh wp14">
   <w:body>
     <w:p>
       <w:pPr>
         <w:spacing w:before="73"/>
-        <w:ind w:left="1978" w:right="2506" w:firstLine="0"/>
+        <w:ind w:left="1978" w:right="2506"/>
         <w:jc w:val="center"/>
         <w:rPr>
           <w:b/>
           <w:sz w:val="24"/>
         </w:rPr>
       </w:pPr>
-      <w:bookmarkStart w:name="CỘNG HÒA XÃ HỘI CHỦ NGHĨA VIỆT NAM" w:id="1"/>
-      <w:bookmarkEnd w:id="1"/>
-      <w:r>
-        <w:rPr/>
-      </w:r>
+      <w:bookmarkStart w:id="0" w:name="CỘNG_HÒA_XÃ_HỘI_CHỦ_NGHĨA_VIỆT_NAM"/>
+      <w:bookmarkStart w:id="1" w:name="_Hlk97453279"/>
+      <w:bookmarkEnd w:id="0"/>
       <w:r>
         <w:rPr>
           <w:b/>
@@ -27,8 +25,8 @@
     </w:p>
     <w:p>
       <w:pPr>
-        <w:spacing w:before="0" w:after="17"/>
-        <w:ind w:left="1978" w:right="1942" w:firstLine="0"/>
+        <w:spacing w:after="17"/>
+        <w:ind w:left="1978" w:right="1942"/>
         <w:jc w:val="center"/>
         <w:rPr>
           <w:b/>
@@ -36,25 +34,26 @@
         </w:rPr>
       </w:pPr>
       <w:r>
-        <w:rPr/>
-        <w:pict>
-          <v:group style="position:absolute;margin-left:54.875pt;margin-top:8.828100pt;width:69.150pt;height:92.75pt;mso-position-horizontal-relative:page;mso-position-vertical-relative:paragraph;z-index:15730176" coordorigin="1098,177" coordsize="1383,1855">
-            <v:shape style="position:absolute;left:1097;top:176;width:1383;height:1855" coordorigin="1098,177" coordsize="1383,1855" path="m2481,2032l1098,2032,1098,177,2481,177,2481,184,1113,184,1105,192,1113,192,1113,2017,1105,2017,1113,2024,2481,2024,2481,2032xm1113,192l1105,192,1113,184,1113,192xm2466,192l1113,192,1113,184,2466,184,2466,192xm2466,2024l2466,184,2473,192,2481,192,2481,2017,2473,2017,2466,2024xm2481,192l2473,192,2466,184,2481,184,2481,192xm1113,2024l1105,2017,1113,2017,1113,2024xm2466,2024l1113,2024,1113,2017,2466,2017,2466,2024xm2481,2024l2466,2024,2473,2017,2481,2017,2481,2024xe" filled="true" fillcolor="#000000" stroked="false">
-              <v:path arrowok="t"/>
-              <v:fill type="solid"/>
+        <w:rPr>
+          <w:noProof w:val="0"/>
+        </w:rPr>
+        <w:pict w14:anchorId="440208AE">
+          <v:group id="_x0000_s1035" style="position:absolute;left:0;text-align:left;margin-left:54.9pt;margin-top:8.85pt;width:69.15pt;height:92.75pt;z-index:15730176;mso-position-horizontal-relative:page" coordorigin="1098,177" coordsize="1383,1855">
+            <v:shape id="_x0000_s1037" style="position:absolute;left:1097;top:176;width:1383;height:1855" coordorigin="1098,177" coordsize="1383,1855" o:spt="100" adj="0,,0" path="m2481,2032r-1383,l1098,177r1383,l2481,184r-1368,l1105,192r8,l1113,2017r-8,l1113,2024r1368,l2481,2032xm1113,192r-8,l1113,184r,8xm2466,192r-1353,l1113,184r1353,l2466,192xm2466,2024r,-1840l2473,192r8,l2481,2017r-8,l2466,2024xm2481,192r-8,l2466,184r15,l2481,192xm1113,2024r-8,-7l1113,2017r,7xm2466,2024r-1353,l1113,2017r1353,l2466,2024xm2481,2024r-15,l2473,2017r8,l2481,2024xe" fillcolor="black" stroked="f">
+              <v:stroke joinstyle="round"/>
+              <v:formulas/>
+              <v:path arrowok="t" o:connecttype="segments"/>
             </v:shape>
-            <v:shapetype id="_x0000_t202" o:spt="202" coordsize="21600,21600" path="m,l,21600r21600,l21600,xe">
+            <v:shapetype id="_x0000_t202" coordsize="21600,21600" o:spt="202" path="m,l,21600r21600,l21600,xe">
               <v:stroke joinstyle="miter"/>
               <v:path gradientshapeok="t" o:connecttype="rect"/>
             </v:shapetype>
-            <v:shape style="position:absolute;left:1672;top:1016;width:255;height:221" type="#_x0000_t202" filled="false" stroked="false">
-              <v:textbox inset="0,0,0,0">
+            <v:shape id="_x0000_s1036" type="#_x0000_t202" style="position:absolute;left:1672;top:1016;width:255;height:221" filled="f" stroked="f">
+              <v:textbox style="mso-next-textbox:#_x0000_s1036" inset="0,0,0,0">
                 <w:txbxContent>
                   <w:p>
                     <w:pPr>
-                      <w:spacing w:line="220" w:lineRule="exact" w:before="0"/>
-                      <w:ind w:left="0" w:right="0" w:firstLine="0"/>
-                      <w:jc w:val="left"/>
+                      <w:spacing w:line="220" w:lineRule="exact"/>
                       <w:rPr>
                         <w:sz w:val="20"/>
                       </w:rPr>
@@ -68,28 +67,28 @@
                   </w:p>
                 </w:txbxContent>
               </v:textbox>
-              <w10:wrap type="none"/>
             </v:shape>
-            <w10:wrap type="none"/>
+            <w10:wrap anchorx="page"/>
           </v:group>
         </w:pict>
       </w:r>
       <w:r>
-        <w:rPr/>
-        <w:pict>
-          <v:group style="position:absolute;margin-left:498.225006pt;margin-top:9.1281pt;width:69.150pt;height:92.75pt;mso-position-horizontal-relative:page;mso-position-vertical-relative:paragraph;z-index:15731200" coordorigin="9965,183" coordsize="1383,1855">
-            <v:shape style="position:absolute;left:9964;top:182;width:1383;height:1855" coordorigin="9965,183" coordsize="1383,1855" path="m11348,2038l9965,2038,9965,183,11348,183,11348,190,9980,190,9972,198,9980,198,9980,2023,9972,2023,9980,2030,11348,2030,11348,2038xm9980,198l9972,198,9980,190,9980,198xm11333,198l9980,198,9980,190,11333,190,11333,198xm11333,2030l11333,190,11340,198,11348,198,11348,2023,11340,2023,11333,2030xm11348,198l11340,198,11333,190,11348,190,11348,198xm9980,2030l9972,2023,9980,2023,9980,2030xm11333,2030l9980,2030,9980,2023,11333,2023,11333,2030xm11348,2030l11333,2030,11340,2023,11348,2023,11348,2030xe" filled="true" fillcolor="#000000" stroked="false">
-              <v:path arrowok="t"/>
-              <v:fill type="solid"/>
+        <w:rPr>
+          <w:noProof w:val="0"/>
+        </w:rPr>
+        <w:pict w14:anchorId="1D13D474">
+          <v:group id="_x0000_s1032" style="position:absolute;left:0;text-align:left;margin-left:498.25pt;margin-top:9.15pt;width:69.15pt;height:92.75pt;z-index:15731200;mso-position-horizontal-relative:page" coordorigin="9965,183" coordsize="1383,1855">
+            <v:shape id="_x0000_s1034" style="position:absolute;left:9964;top:182;width:1383;height:1855" coordorigin="9965,183" coordsize="1383,1855" o:spt="100" adj="0,,0" path="m11348,2038r-1383,l9965,183r1383,l11348,190r-1368,l9972,198r8,l9980,2023r-8,l9980,2030r1368,l11348,2038xm9980,198r-8,l9980,190r,8xm11333,198r-1353,l9980,190r1353,l11333,198xm11333,2030r,-1840l11340,198r8,l11348,2023r-8,l11333,2030xm11348,198r-8,l11333,190r15,l11348,198xm9980,2030r-8,-7l9980,2023r,7xm11333,2030r-1353,l9980,2023r1353,l11333,2030xm11348,2030r-15,l11340,2023r8,l11348,2030xe" fillcolor="black" stroked="f">
+              <v:stroke joinstyle="round"/>
+              <v:formulas/>
+              <v:path arrowok="t" o:connecttype="segments"/>
             </v:shape>
-            <v:shape style="position:absolute;left:10540;top:1023;width:255;height:221" type="#_x0000_t202" filled="false" stroked="false">
-              <v:textbox inset="0,0,0,0">
+            <v:shape id="_x0000_s1033" type="#_x0000_t202" style="position:absolute;left:10540;top:1023;width:255;height:221" filled="f" stroked="f">
+              <v:textbox style="mso-next-textbox:#_x0000_s1033" inset="0,0,0,0">
                 <w:txbxContent>
                   <w:p>
                     <w:pPr>
-                      <w:spacing w:line="220" w:lineRule="exact" w:before="0"/>
-                      <w:ind w:left="0" w:right="0" w:firstLine="0"/>
-                      <w:jc w:val="left"/>
+                      <w:spacing w:line="220" w:lineRule="exact"/>
                       <w:rPr>
                         <w:sz w:val="20"/>
                       </w:rPr>
@@ -103,9 +102,8 @@
                   </w:p>
                 </w:txbxContent>
               </v:textbox>
-              <w10:wrap type="none"/>
             </v:shape>
-            <w10:wrap type="none"/>
+            <w10:wrap anchorx="page"/>
           </v:group>
         </w:pict>
       </w:r>
@@ -130,18 +128,17 @@
         <w:rPr>
           <w:sz w:val="2"/>
         </w:rPr>
-        <w:pict>
-          <v:group style="width:145.9pt;height:.6pt;mso-position-horizontal-relative:char;mso-position-vertical-relative:line" coordorigin="0,0" coordsize="2918,12">
-            <v:rect style="position:absolute;left:0;top:0;width:2918;height:12" filled="true" fillcolor="#000000" stroked="false">
-              <v:fill type="solid"/>
-            </v:rect>
+      </w:r>
+      <w:r>
+        <w:rPr>
+          <w:sz w:val="2"/>
+        </w:rPr>
+        <w:pict w14:anchorId="12311DF5">
+          <v:group id="_x0000_s1030" style="width:145.9pt;height:.6pt;mso-position-horizontal-relative:char;mso-position-vertical-relative:line" coordsize="2918,12">
+            <v:rect id="_x0000_s1031" style="position:absolute;width:2918;height:12" fillcolor="black" stroked="f"/>
+            <w10:anchorlock/>
           </v:group>
         </w:pict>
-      </w:r>
-      <w:r>
-        <w:rPr>
-          <w:sz w:val="2"/>
-        </w:rPr>
       </w:r>
     </w:p>
     <w:p>
@@ -158,15 +155,9 @@
       <w:pPr>
         <w:pStyle w:val="Title"/>
       </w:pPr>
-      <w:bookmarkStart w:name="TỜ KHAI ĐĂNG KÝ KẾT HÔN" w:id="2"/>
+      <w:bookmarkStart w:id="2" w:name="TỜ_KHAI_ĐĂNG_KÝ_KẾT_HÔN"/>
       <w:bookmarkEnd w:id="2"/>
       <w:r>
-        <w:rPr>
-          <w:b w:val="0"/>
-        </w:rPr>
-      </w:r>
-      <w:r>
-        <w:rPr/>
         <w:t>TỜ KHAI ĐĂNG KÝ KẾT HÔN</w:t>
       </w:r>
     </w:p>
@@ -182,8 +173,7 @@
     </w:p>
     <w:p>
       <w:pPr>
-        <w:spacing w:before="0"/>
-        <w:ind w:left="1978" w:right="2513" w:firstLine="0"/>
+        <w:ind w:left="1978" w:right="2513"/>
         <w:jc w:val="center"/>
         <w:rPr>
           <w:sz w:val="20"/>
@@ -193,7 +183,7 @@
         <w:rPr>
           <w:sz w:val="24"/>
         </w:rPr>
-        <w:t>Kính gửi: </w:t>
+        <w:t xml:space="preserve">Kính gửi: </w:t>
       </w:r>
       <w:r>
         <w:rPr>
@@ -237,7 +227,6 @@
     <w:tbl>
       <w:tblPr>
         <w:tblW w:w="0" w:type="auto"/>
-        <w:jc w:val="left"/>
         <w:tblInd w:w="159" w:type="dxa"/>
         <w:tblBorders>
           <w:top w:val="single" w:sz="4" w:space="0" w:color="000000"/>
@@ -249,12 +238,10 @@
         </w:tblBorders>
         <w:tblLayout w:type="fixed"/>
         <w:tblCellMar>
-          <w:top w:w="0" w:type="dxa"/>
           <w:left w:w="0" w:type="dxa"/>
-          <w:bottom w:w="0" w:type="dxa"/>
           <w:right w:w="0" w:type="dxa"/>
         </w:tblCellMar>
-        <w:tblLook w:val="01E0"/>
+        <w:tblLook w:val="01E0" w:firstRow="1" w:lastRow="1" w:firstColumn="1" w:lastColumn="1" w:noHBand="0" w:noVBand="0"/>
       </w:tblPr>
       <w:tblGrid>
         <w:gridCol w:w="2744"/>
@@ -263,7 +250,7 @@
       </w:tblGrid>
       <w:tr>
         <w:trPr>
-          <w:trHeight w:val="516" w:hRule="atLeast"/>
+          <w:trHeight w:val="516"/>
         </w:trPr>
         <w:tc>
           <w:tcPr>
@@ -327,11 +314,8 @@
                 <w:sz w:val="24"/>
               </w:rPr>
             </w:pPr>
-            <w:bookmarkStart w:name="Bên nam" w:id="3"/>
+            <w:bookmarkStart w:id="3" w:name="Bên_nam"/>
             <w:bookmarkEnd w:id="3"/>
-            <w:r>
-              <w:rPr/>
-            </w:r>
             <w:r>
               <w:rPr>
                 <w:b/>
@@ -344,7 +328,7 @@
       </w:tr>
       <w:tr>
         <w:trPr>
-          <w:trHeight w:val="1031" w:hRule="atLeast"/>
+          <w:trHeight w:val="1031"/>
         </w:trPr>
         <w:tc>
           <w:tcPr>
@@ -374,10 +358,17 @@
           <w:p>
             <w:pPr>
               <w:pStyle w:val="TableParagraph"/>
-              <w:rPr>
-                <w:sz w:val="22"/>
+              <w:jc w:val="center"/>
+              <w:rPr>
+                <w:lang w:val="en-US"/>
               </w:rPr>
             </w:pPr>
+            <w:r>
+              <w:rPr>
+                <w:lang w:val="en-US"/>
+              </w:rPr>
+              <w:t>nu_name</w:t>
+            </w:r>
           </w:p>
         </w:tc>
         <w:tc>
@@ -387,16 +378,23 @@
           <w:p>
             <w:pPr>
               <w:pStyle w:val="TableParagraph"/>
-              <w:rPr>
-                <w:sz w:val="22"/>
+              <w:jc w:val="center"/>
+              <w:rPr>
+                <w:lang w:val="en-US"/>
               </w:rPr>
             </w:pPr>
+            <w:r>
+              <w:rPr>
+                <w:lang w:val="en-US"/>
+              </w:rPr>
+              <w:t>nam_name</w:t>
+            </w:r>
           </w:p>
         </w:tc>
       </w:tr>
       <w:tr>
         <w:trPr>
-          <w:trHeight w:val="515" w:hRule="atLeast"/>
+          <w:trHeight w:val="515"/>
         </w:trPr>
         <w:tc>
           <w:tcPr>
@@ -426,10 +424,17 @@
           <w:p>
             <w:pPr>
               <w:pStyle w:val="TableParagraph"/>
-              <w:rPr>
-                <w:sz w:val="22"/>
+              <w:jc w:val="center"/>
+              <w:rPr>
+                <w:lang w:val="en-US"/>
               </w:rPr>
             </w:pPr>
+            <w:r>
+              <w:rPr>
+                <w:lang w:val="en-US"/>
+              </w:rPr>
+              <w:t>nu_birthdate</w:t>
+            </w:r>
           </w:p>
         </w:tc>
         <w:tc>
@@ -439,16 +444,20 @@
           <w:p>
             <w:pPr>
               <w:pStyle w:val="TableParagraph"/>
-              <w:rPr>
-                <w:sz w:val="22"/>
-              </w:rPr>
+              <w:jc w:val="center"/>
             </w:pPr>
+            <w:r>
+              <w:rPr>
+                <w:lang w:val="en-US"/>
+              </w:rPr>
+              <w:t>nam_birthdate</w:t>
+            </w:r>
           </w:p>
         </w:tc>
       </w:tr>
       <w:tr>
         <w:trPr>
-          <w:trHeight w:val="516" w:hRule="atLeast"/>
+          <w:trHeight w:val="516"/>
         </w:trPr>
         <w:tc>
           <w:tcPr>
@@ -478,10 +487,17 @@
           <w:p>
             <w:pPr>
               <w:pStyle w:val="TableParagraph"/>
-              <w:rPr>
-                <w:sz w:val="22"/>
+              <w:jc w:val="center"/>
+              <w:rPr>
+                <w:lang w:val="en-US"/>
               </w:rPr>
             </w:pPr>
+            <w:r>
+              <w:rPr>
+                <w:lang w:val="en-US"/>
+              </w:rPr>
+              <w:t>nu_dantoc</w:t>
+            </w:r>
           </w:p>
         </w:tc>
         <w:tc>
@@ -491,16 +507,20 @@
           <w:p>
             <w:pPr>
               <w:pStyle w:val="TableParagraph"/>
-              <w:rPr>
-                <w:sz w:val="22"/>
-              </w:rPr>
+              <w:jc w:val="center"/>
             </w:pPr>
+            <w:r>
+              <w:rPr>
+                <w:lang w:val="en-US"/>
+              </w:rPr>
+              <w:t>nam_dantoc</w:t>
+            </w:r>
           </w:p>
         </w:tc>
       </w:tr>
       <w:tr>
         <w:trPr>
-          <w:trHeight w:val="516" w:hRule="atLeast"/>
+          <w:trHeight w:val="516"/>
         </w:trPr>
         <w:tc>
           <w:tcPr>
@@ -530,10 +550,17 @@
           <w:p>
             <w:pPr>
               <w:pStyle w:val="TableParagraph"/>
-              <w:rPr>
-                <w:sz w:val="22"/>
+              <w:jc w:val="center"/>
+              <w:rPr>
+                <w:lang w:val="en-US"/>
               </w:rPr>
             </w:pPr>
+            <w:r>
+              <w:rPr>
+                <w:lang w:val="en-US"/>
+              </w:rPr>
+              <w:t>nu_quoctich</w:t>
+            </w:r>
           </w:p>
         </w:tc>
         <w:tc>
@@ -543,16 +570,23 @@
           <w:p>
             <w:pPr>
               <w:pStyle w:val="TableParagraph"/>
-              <w:rPr>
-                <w:sz w:val="22"/>
+              <w:jc w:val="center"/>
+              <w:rPr>
+                <w:lang w:val="en-US"/>
               </w:rPr>
             </w:pPr>
+            <w:r>
+              <w:rPr>
+                <w:lang w:val="en-US"/>
+              </w:rPr>
+              <w:t>nam_quoctich</w:t>
+            </w:r>
           </w:p>
         </w:tc>
       </w:tr>
       <w:tr>
         <w:trPr>
-          <w:trHeight w:val="1032" w:hRule="atLeast"/>
+          <w:trHeight w:val="1032"/>
         </w:trPr>
         <w:tc>
           <w:tcPr>
@@ -571,7 +605,7 @@
               <w:rPr>
                 <w:sz w:val="24"/>
               </w:rPr>
-              <w:t>Nơi cư trú </w:t>
+              <w:t xml:space="preserve">Nơi cư trú </w:t>
             </w:r>
             <w:r>
               <w:rPr>
@@ -589,10 +623,14 @@
           <w:p>
             <w:pPr>
               <w:pStyle w:val="TableParagraph"/>
-              <w:rPr>
-                <w:sz w:val="22"/>
-              </w:rPr>
+              <w:jc w:val="center"/>
             </w:pPr>
+            <w:r>
+              <w:rPr>
+                <w:lang w:val="en-US"/>
+              </w:rPr>
+              <w:t>nu_address</w:t>
+            </w:r>
           </w:p>
         </w:tc>
         <w:tc>
@@ -602,16 +640,20 @@
           <w:p>
             <w:pPr>
               <w:pStyle w:val="TableParagraph"/>
-              <w:rPr>
-                <w:sz w:val="22"/>
-              </w:rPr>
+              <w:jc w:val="center"/>
             </w:pPr>
+            <w:r>
+              <w:rPr>
+                <w:lang w:val="en-US"/>
+              </w:rPr>
+              <w:t>nam_address</w:t>
+            </w:r>
           </w:p>
         </w:tc>
       </w:tr>
       <w:tr>
         <w:trPr>
-          <w:trHeight w:val="1031" w:hRule="atLeast"/>
+          <w:trHeight w:val="1031"/>
         </w:trPr>
         <w:tc>
           <w:tcPr>
@@ -630,7 +672,7 @@
               <w:rPr>
                 <w:sz w:val="24"/>
               </w:rPr>
-              <w:t>Giấy tờ tùy thân </w:t>
+              <w:t xml:space="preserve">Giấy tờ tùy thân </w:t>
             </w:r>
             <w:r>
               <w:rPr>
@@ -648,10 +690,14 @@
           <w:p>
             <w:pPr>
               <w:pStyle w:val="TableParagraph"/>
-              <w:rPr>
-                <w:sz w:val="22"/>
-              </w:rPr>
+              <w:jc w:val="center"/>
             </w:pPr>
+            <w:r>
+              <w:rPr>
+                <w:lang w:val="en-US"/>
+              </w:rPr>
+              <w:t>nu_tuythan</w:t>
+            </w:r>
           </w:p>
         </w:tc>
         <w:tc>
@@ -661,16 +707,20 @@
           <w:p>
             <w:pPr>
               <w:pStyle w:val="TableParagraph"/>
-              <w:rPr>
-                <w:sz w:val="22"/>
-              </w:rPr>
+              <w:jc w:val="center"/>
             </w:pPr>
+            <w:r>
+              <w:rPr>
+                <w:lang w:val="en-US"/>
+              </w:rPr>
+              <w:t>nam_tuythan</w:t>
+            </w:r>
           </w:p>
         </w:tc>
       </w:tr>
       <w:tr>
         <w:trPr>
-          <w:trHeight w:val="516" w:hRule="atLeast"/>
+          <w:trHeight w:val="516"/>
         </w:trPr>
         <w:tc>
           <w:tcPr>
@@ -700,10 +750,14 @@
           <w:p>
             <w:pPr>
               <w:pStyle w:val="TableParagraph"/>
-              <w:rPr>
-                <w:sz w:val="22"/>
-              </w:rPr>
+              <w:jc w:val="center"/>
             </w:pPr>
+            <w:r>
+              <w:rPr>
+                <w:lang w:val="en-US"/>
+              </w:rPr>
+              <w:t>nu_kethonlan</w:t>
+            </w:r>
           </w:p>
         </w:tc>
         <w:tc>
@@ -713,10 +767,14 @@
           <w:p>
             <w:pPr>
               <w:pStyle w:val="TableParagraph"/>
-              <w:rPr>
-                <w:sz w:val="22"/>
-              </w:rPr>
+              <w:jc w:val="center"/>
             </w:pPr>
+            <w:r>
+              <w:rPr>
+                <w:lang w:val="en-US"/>
+              </w:rPr>
+              <w:t>nam_kethonlan</w:t>
+            </w:r>
           </w:p>
         </w:tc>
       </w:tr>
@@ -734,7 +792,6 @@
       <w:pPr>
         <w:spacing w:before="90"/>
         <w:ind w:left="152" w:right="146" w:firstLine="720"/>
-        <w:jc w:val="left"/>
         <w:rPr>
           <w:sz w:val="24"/>
         </w:rPr>
@@ -751,7 +808,7 @@
           <w:spacing w:val="-23"/>
           <w:sz w:val="24"/>
         </w:rPr>
-        <w:t> </w:t>
+        <w:t xml:space="preserve"> </w:t>
       </w:r>
       <w:r>
         <w:rPr>
@@ -765,7 +822,7 @@
           <w:spacing w:val="-18"/>
           <w:sz w:val="24"/>
         </w:rPr>
-        <w:t> </w:t>
+        <w:t xml:space="preserve"> </w:t>
       </w:r>
       <w:r>
         <w:rPr>
@@ -779,7 +836,7 @@
           <w:spacing w:val="-20"/>
           <w:sz w:val="24"/>
         </w:rPr>
-        <w:t> </w:t>
+        <w:t xml:space="preserve"> </w:t>
       </w:r>
       <w:r>
         <w:rPr>
@@ -793,7 +850,7 @@
           <w:spacing w:val="-21"/>
           <w:sz w:val="24"/>
         </w:rPr>
-        <w:t> </w:t>
+        <w:t xml:space="preserve"> </w:t>
       </w:r>
       <w:r>
         <w:rPr>
@@ -807,7 +864,7 @@
           <w:spacing w:val="-21"/>
           <w:sz w:val="24"/>
         </w:rPr>
-        <w:t> </w:t>
+        <w:t xml:space="preserve"> </w:t>
       </w:r>
       <w:r>
         <w:rPr>
@@ -821,7 +878,7 @@
           <w:spacing w:val="-17"/>
           <w:sz w:val="24"/>
         </w:rPr>
-        <w:t> </w:t>
+        <w:t xml:space="preserve"> </w:t>
       </w:r>
       <w:r>
         <w:rPr>
@@ -835,7 +892,7 @@
           <w:spacing w:val="-23"/>
           <w:sz w:val="24"/>
         </w:rPr>
-        <w:t> </w:t>
+        <w:t xml:space="preserve"> </w:t>
       </w:r>
       <w:r>
         <w:rPr>
@@ -849,7 +906,7 @@
           <w:spacing w:val="-18"/>
           <w:sz w:val="24"/>
         </w:rPr>
-        <w:t> </w:t>
+        <w:t xml:space="preserve"> </w:t>
       </w:r>
       <w:r>
         <w:rPr>
@@ -863,7 +920,7 @@
           <w:spacing w:val="-19"/>
           <w:sz w:val="24"/>
         </w:rPr>
-        <w:t> </w:t>
+        <w:t xml:space="preserve"> </w:t>
       </w:r>
       <w:r>
         <w:rPr>
@@ -877,7 +934,7 @@
           <w:spacing w:val="-20"/>
           <w:sz w:val="24"/>
         </w:rPr>
-        <w:t> </w:t>
+        <w:t xml:space="preserve"> </w:t>
       </w:r>
       <w:r>
         <w:rPr>
@@ -891,7 +948,7 @@
           <w:spacing w:val="-20"/>
           <w:sz w:val="24"/>
         </w:rPr>
-        <w:t> </w:t>
+        <w:t xml:space="preserve"> </w:t>
       </w:r>
       <w:r>
         <w:rPr>
@@ -905,7 +962,7 @@
           <w:spacing w:val="-19"/>
           <w:sz w:val="24"/>
         </w:rPr>
-        <w:t> </w:t>
+        <w:t xml:space="preserve"> </w:t>
       </w:r>
       <w:r>
         <w:rPr>
@@ -919,7 +976,7 @@
           <w:spacing w:val="-23"/>
           <w:sz w:val="24"/>
         </w:rPr>
-        <w:t> </w:t>
+        <w:t xml:space="preserve"> </w:t>
       </w:r>
       <w:r>
         <w:rPr>
@@ -933,7 +990,7 @@
           <w:spacing w:val="-16"/>
           <w:sz w:val="24"/>
         </w:rPr>
-        <w:t> </w:t>
+        <w:t xml:space="preserve"> </w:t>
       </w:r>
       <w:r>
         <w:rPr>
@@ -947,7 +1004,7 @@
           <w:spacing w:val="-18"/>
           <w:sz w:val="24"/>
         </w:rPr>
-        <w:t> </w:t>
+        <w:t xml:space="preserve"> </w:t>
       </w:r>
       <w:r>
         <w:rPr>
@@ -961,7 +1018,7 @@
           <w:spacing w:val="-18"/>
           <w:sz w:val="24"/>
         </w:rPr>
-        <w:t> </w:t>
+        <w:t xml:space="preserve"> </w:t>
       </w:r>
       <w:r>
         <w:rPr>
@@ -975,7 +1032,7 @@
           <w:spacing w:val="-17"/>
           <w:sz w:val="24"/>
         </w:rPr>
-        <w:t> </w:t>
+        <w:t xml:space="preserve"> </w:t>
       </w:r>
       <w:r>
         <w:rPr>
@@ -989,7 +1046,7 @@
           <w:spacing w:val="-22"/>
           <w:sz w:val="24"/>
         </w:rPr>
-        <w:t> </w:t>
+        <w:t xml:space="preserve"> </w:t>
       </w:r>
       <w:r>
         <w:rPr>
@@ -1003,7 +1060,7 @@
           <w:spacing w:val="-18"/>
           <w:sz w:val="24"/>
         </w:rPr>
-        <w:t> </w:t>
+        <w:t xml:space="preserve"> </w:t>
       </w:r>
       <w:r>
         <w:rPr>
@@ -1017,7 +1074,7 @@
           <w:spacing w:val="-20"/>
           <w:sz w:val="24"/>
         </w:rPr>
-        <w:t> </w:t>
+        <w:t xml:space="preserve"> </w:t>
       </w:r>
       <w:r>
         <w:rPr>
@@ -1031,7 +1088,7 @@
           <w:spacing w:val="-16"/>
           <w:sz w:val="24"/>
         </w:rPr>
-        <w:t> </w:t>
+        <w:t xml:space="preserve"> </w:t>
       </w:r>
       <w:r>
         <w:rPr>
@@ -1045,7 +1102,7 @@
           <w:spacing w:val="-17"/>
           <w:sz w:val="24"/>
         </w:rPr>
-        <w:t> </w:t>
+        <w:t xml:space="preserve"> </w:t>
       </w:r>
       <w:r>
         <w:rPr>
@@ -1058,7 +1115,7 @@
           <w:spacing w:val="-17"/>
           <w:sz w:val="24"/>
         </w:rPr>
-        <w:t> </w:t>
+        <w:t xml:space="preserve"> </w:t>
       </w:r>
       <w:r>
         <w:rPr>
@@ -1072,7 +1129,7 @@
           <w:spacing w:val="-14"/>
           <w:sz w:val="24"/>
         </w:rPr>
-        <w:t> </w:t>
+        <w:t xml:space="preserve"> </w:t>
       </w:r>
       <w:r>
         <w:rPr>
@@ -1086,7 +1143,7 @@
           <w:spacing w:val="-15"/>
           <w:sz w:val="24"/>
         </w:rPr>
-        <w:t> </w:t>
+        <w:t xml:space="preserve"> </w:t>
       </w:r>
       <w:r>
         <w:rPr>
@@ -1100,7 +1157,7 @@
           <w:spacing w:val="-17"/>
           <w:sz w:val="24"/>
         </w:rPr>
-        <w:t> </w:t>
+        <w:t xml:space="preserve"> </w:t>
       </w:r>
       <w:r>
         <w:rPr>
@@ -1114,7 +1171,7 @@
           <w:spacing w:val="-13"/>
           <w:sz w:val="24"/>
         </w:rPr>
-        <w:t> </w:t>
+        <w:t xml:space="preserve"> </w:t>
       </w:r>
       <w:r>
         <w:rPr>
@@ -1128,7 +1185,7 @@
           <w:spacing w:val="-12"/>
           <w:sz w:val="24"/>
         </w:rPr>
-        <w:t> </w:t>
+        <w:t xml:space="preserve"> </w:t>
       </w:r>
       <w:r>
         <w:rPr>
@@ -1142,7 +1199,7 @@
           <w:spacing w:val="-11"/>
           <w:sz w:val="24"/>
         </w:rPr>
-        <w:t> </w:t>
+        <w:t xml:space="preserve"> </w:t>
       </w:r>
       <w:r>
         <w:rPr>
@@ -1156,7 +1213,7 @@
           <w:spacing w:val="-12"/>
           <w:sz w:val="24"/>
         </w:rPr>
-        <w:t> </w:t>
+        <w:t xml:space="preserve"> </w:t>
       </w:r>
       <w:r>
         <w:rPr>
@@ -1170,7 +1227,7 @@
           <w:spacing w:val="-11"/>
           <w:sz w:val="24"/>
         </w:rPr>
-        <w:t> </w:t>
+        <w:t xml:space="preserve"> </w:t>
       </w:r>
       <w:r>
         <w:rPr>
@@ -1184,7 +1241,7 @@
           <w:spacing w:val="-16"/>
           <w:sz w:val="24"/>
         </w:rPr>
-        <w:t> </w:t>
+        <w:t xml:space="preserve"> </w:t>
       </w:r>
       <w:r>
         <w:rPr>
@@ -1198,7 +1255,7 @@
           <w:spacing w:val="-17"/>
           <w:sz w:val="24"/>
         </w:rPr>
-        <w:t> </w:t>
+        <w:t xml:space="preserve"> </w:t>
       </w:r>
       <w:r>
         <w:rPr>
@@ -1212,7 +1269,7 @@
           <w:spacing w:val="-12"/>
           <w:sz w:val="24"/>
         </w:rPr>
-        <w:t> </w:t>
+        <w:t xml:space="preserve"> </w:t>
       </w:r>
       <w:r>
         <w:rPr>
@@ -1224,9 +1281,8 @@
     </w:p>
     <w:p>
       <w:pPr>
-        <w:spacing w:line="312" w:lineRule="auto" w:before="79"/>
-        <w:ind w:left="872" w:right="1545" w:firstLine="0"/>
-        <w:jc w:val="left"/>
+        <w:spacing w:before="79" w:line="312" w:lineRule="auto"/>
+        <w:ind w:left="872" w:right="1545"/>
         <w:rPr>
           <w:sz w:val="24"/>
         </w:rPr>
@@ -1243,7 +1299,7 @@
           <w:spacing w:val="-16"/>
           <w:sz w:val="24"/>
         </w:rPr>
-        <w:t> </w:t>
+        <w:t xml:space="preserve"> </w:t>
       </w:r>
       <w:r>
         <w:rPr>
@@ -1257,7 +1313,7 @@
           <w:spacing w:val="-11"/>
           <w:sz w:val="24"/>
         </w:rPr>
-        <w:t> </w:t>
+        <w:t xml:space="preserve"> </w:t>
       </w:r>
       <w:r>
         <w:rPr>
@@ -1271,7 +1327,7 @@
           <w:spacing w:val="-10"/>
           <w:sz w:val="24"/>
         </w:rPr>
-        <w:t> </w:t>
+        <w:t xml:space="preserve"> </w:t>
       </w:r>
       <w:r>
         <w:rPr>
@@ -1285,7 +1341,7 @@
           <w:spacing w:val="-11"/>
           <w:sz w:val="24"/>
         </w:rPr>
-        <w:t> </w:t>
+        <w:t xml:space="preserve"> </w:t>
       </w:r>
       <w:r>
         <w:rPr>
@@ -1299,7 +1355,7 @@
           <w:spacing w:val="-10"/>
           <w:sz w:val="24"/>
         </w:rPr>
-        <w:t> </w:t>
+        <w:t xml:space="preserve"> </w:t>
       </w:r>
       <w:r>
         <w:rPr>
@@ -1313,7 +1369,7 @@
           <w:spacing w:val="-14"/>
           <w:sz w:val="24"/>
         </w:rPr>
-        <w:t> </w:t>
+        <w:t xml:space="preserve"> </w:t>
       </w:r>
       <w:r>
         <w:rPr>
@@ -1327,7 +1383,7 @@
           <w:spacing w:val="-12"/>
           <w:sz w:val="24"/>
         </w:rPr>
-        <w:t> </w:t>
+        <w:t xml:space="preserve"> </w:t>
       </w:r>
       <w:r>
         <w:rPr>
@@ -1341,7 +1397,7 @@
           <w:spacing w:val="-12"/>
           <w:sz w:val="24"/>
         </w:rPr>
-        <w:t> </w:t>
+        <w:t xml:space="preserve"> </w:t>
       </w:r>
       <w:r>
         <w:rPr>
@@ -1355,7 +1411,7 @@
           <w:spacing w:val="-10"/>
           <w:sz w:val="24"/>
         </w:rPr>
-        <w:t> </w:t>
+        <w:t xml:space="preserve"> </w:t>
       </w:r>
       <w:r>
         <w:rPr>
@@ -1369,7 +1425,7 @@
           <w:spacing w:val="-13"/>
           <w:sz w:val="24"/>
         </w:rPr>
-        <w:t> </w:t>
+        <w:t xml:space="preserve"> </w:t>
       </w:r>
       <w:r>
         <w:rPr>
@@ -1383,7 +1439,7 @@
           <w:spacing w:val="-12"/>
           <w:sz w:val="24"/>
         </w:rPr>
-        <w:t> </w:t>
+        <w:t xml:space="preserve"> </w:t>
       </w:r>
       <w:r>
         <w:rPr>
@@ -1397,7 +1453,7 @@
           <w:spacing w:val="-10"/>
           <w:sz w:val="24"/>
         </w:rPr>
-        <w:t> </w:t>
+        <w:t xml:space="preserve"> </w:t>
       </w:r>
       <w:r>
         <w:rPr>
@@ -1411,7 +1467,7 @@
           <w:spacing w:val="-14"/>
           <w:sz w:val="24"/>
         </w:rPr>
-        <w:t> </w:t>
+        <w:t xml:space="preserve"> </w:t>
       </w:r>
       <w:r>
         <w:rPr>
@@ -1425,7 +1481,7 @@
           <w:spacing w:val="-15"/>
           <w:sz w:val="24"/>
         </w:rPr>
-        <w:t> </w:t>
+        <w:t xml:space="preserve"> </w:t>
       </w:r>
       <w:r>
         <w:rPr>
@@ -1439,7 +1495,7 @@
           <w:spacing w:val="-16"/>
           <w:sz w:val="24"/>
         </w:rPr>
-        <w:t> </w:t>
+        <w:t xml:space="preserve"> </w:t>
       </w:r>
       <w:r>
         <w:rPr>
@@ -1453,14 +1509,14 @@
           <w:spacing w:val="-9"/>
           <w:sz w:val="24"/>
         </w:rPr>
-        <w:t> </w:t>
-      </w:r>
-      <w:r>
-        <w:rPr>
-          <w:spacing w:val="-5"/>
-          <w:sz w:val="24"/>
-        </w:rPr>
-        <w:t>mình. </w:t>
+        <w:t xml:space="preserve"> </w:t>
+      </w:r>
+      <w:r>
+        <w:rPr>
+          <w:spacing w:val="-5"/>
+          <w:sz w:val="24"/>
+        </w:rPr>
+        <w:t xml:space="preserve">mình. </w:t>
       </w:r>
       <w:r>
         <w:rPr>
@@ -1473,7 +1529,7 @@
           <w:spacing w:val="-16"/>
           <w:sz w:val="24"/>
         </w:rPr>
-        <w:t> </w:t>
+        <w:t xml:space="preserve"> </w:t>
       </w:r>
       <w:r>
         <w:rPr>
@@ -1487,7 +1543,7 @@
           <w:spacing w:val="-12"/>
           <w:sz w:val="24"/>
         </w:rPr>
-        <w:t> </w:t>
+        <w:t xml:space="preserve"> </w:t>
       </w:r>
       <w:r>
         <w:rPr>
@@ -1501,7 +1557,7 @@
           <w:spacing w:val="-12"/>
           <w:sz w:val="24"/>
         </w:rPr>
-        <w:t> </w:t>
+        <w:t xml:space="preserve"> </w:t>
       </w:r>
       <w:r>
         <w:rPr>
@@ -1515,7 +1571,7 @@
           <w:spacing w:val="-12"/>
           <w:sz w:val="24"/>
         </w:rPr>
-        <w:t> </w:t>
+        <w:t xml:space="preserve"> </w:t>
       </w:r>
       <w:r>
         <w:rPr>
@@ -1529,7 +1585,7 @@
           <w:spacing w:val="-17"/>
           <w:sz w:val="24"/>
         </w:rPr>
-        <w:t> </w:t>
+        <w:t xml:space="preserve"> </w:t>
       </w:r>
       <w:r>
         <w:rPr>
@@ -1543,7 +1599,7 @@
           <w:spacing w:val="-17"/>
           <w:sz w:val="24"/>
         </w:rPr>
-        <w:t> </w:t>
+        <w:t xml:space="preserve"> </w:t>
       </w:r>
       <w:r>
         <w:rPr>
@@ -1555,9 +1611,8 @@
     </w:p>
     <w:p>
       <w:pPr>
-        <w:spacing w:line="264" w:lineRule="exact" w:before="0"/>
-        <w:ind w:left="3992" w:right="0" w:firstLine="0"/>
-        <w:jc w:val="left"/>
+        <w:spacing w:line="264" w:lineRule="exact"/>
+        <w:ind w:left="3992"/>
         <w:rPr>
           <w:sz w:val="20"/>
         </w:rPr>
@@ -1572,7 +1627,7 @@
         <w:rPr>
           <w:sz w:val="24"/>
         </w:rPr>
-        <w:t>, ngày </w:t>
+        <w:t xml:space="preserve">, ngày </w:t>
       </w:r>
       <w:r>
         <w:rPr>
@@ -1584,13 +1639,13 @@
         <w:rPr>
           <w:sz w:val="24"/>
         </w:rPr>
-        <w:t>tháng </w:t>
+        <w:t xml:space="preserve">tháng </w:t>
       </w:r>
       <w:r>
         <w:rPr>
           <w:sz w:val="20"/>
         </w:rPr>
-        <w:t>............ </w:t>
+        <w:t xml:space="preserve">............ </w:t>
       </w:r>
       <w:r>
         <w:rPr>
@@ -1607,74 +1662,93 @@
     </w:p>
     <w:p>
       <w:pPr>
-        <w:pStyle w:val="BodyText"/>
-        <w:spacing w:before="11"/>
-        <w:rPr>
-          <w:sz w:val="20"/>
+        <w:spacing w:before="90" w:line="276" w:lineRule="exact"/>
+        <w:ind w:left="4320"/>
+        <w:rPr>
+          <w:b/>
+          <w:sz w:val="24"/>
+          <w:lang w:val="en-US"/>
         </w:rPr>
       </w:pPr>
+      <w:r>
+        <w:rPr>
+          <w:b/>
+          <w:sz w:val="24"/>
+          <w:lang w:val="en-US"/>
+        </w:rPr>
+        <w:t xml:space="preserve">     </w:t>
+      </w:r>
+      <w:r>
+        <w:rPr>
+          <w:b/>
+          <w:sz w:val="24"/>
+        </w:rPr>
+        <w:t>Bên nữ</w:t>
+      </w:r>
+      <w:r>
+        <w:rPr>
+          <w:b/>
+          <w:sz w:val="24"/>
+          <w:lang w:val="en-US"/>
+        </w:rPr>
+        <w:t xml:space="preserve"> </w:t>
+      </w:r>
+      <w:r>
+        <w:rPr>
+          <w:b/>
+          <w:sz w:val="24"/>
+          <w:lang w:val="en-US"/>
+        </w:rPr>
+        <w:tab/>
+      </w:r>
+      <w:r>
+        <w:rPr>
+          <w:b/>
+          <w:sz w:val="24"/>
+          <w:lang w:val="en-US"/>
+        </w:rPr>
+        <w:tab/>
+      </w:r>
+      <w:r>
+        <w:rPr>
+          <w:b/>
+          <w:sz w:val="24"/>
+          <w:lang w:val="en-US"/>
+        </w:rPr>
+        <w:tab/>
+      </w:r>
+      <w:r>
+        <w:rPr>
+          <w:b/>
+          <w:sz w:val="24"/>
+          <w:lang w:val="en-US"/>
+        </w:rPr>
+        <w:tab/>
+        <w:t>Bên nam</w:t>
+      </w:r>
     </w:p>
     <w:p>
       <w:pPr>
-        <w:spacing w:after="0"/>
-        <w:rPr>
-          <w:sz w:val="20"/>
-        </w:rPr>
-        <w:sectPr>
-          <w:type w:val="continuous"/>
-          <w:pgSz w:w="11910" w:h="16840"/>
-          <w:pgMar w:top="1060" w:bottom="280" w:left="980" w:right="440"/>
-        </w:sectPr>
+        <w:spacing w:line="253" w:lineRule="exact"/>
+        <w:ind w:left="3899"/>
       </w:pPr>
+      <w:r>
+        <w:t>(Ký, ghi rõ họ, chữ đệm, tên)</w:t>
+      </w:r>
+      <w:r>
+        <w:tab/>
+      </w:r>
+      <w:r>
+        <w:tab/>
+      </w:r>
+      <w:r>
+        <w:t>(Ký, ghi rõ họ, chữ đệm,tên)</w:t>
+      </w:r>
     </w:p>
     <w:p>
       <w:pPr>
-        <w:spacing w:line="276" w:lineRule="exact" w:before="90"/>
-        <w:ind w:left="3900" w:right="0" w:firstLine="0"/>
-        <w:jc w:val="center"/>
-        <w:rPr>
-          <w:b/>
-          <w:sz w:val="24"/>
-        </w:rPr>
-      </w:pPr>
-      <w:r>
-        <w:rPr>
-          <w:b/>
-          <w:sz w:val="24"/>
-        </w:rPr>
-        <w:t>Bên nữ</w:t>
-      </w:r>
-    </w:p>
-    <w:p>
-      <w:pPr>
-        <w:spacing w:line="253" w:lineRule="exact" w:before="0"/>
-        <w:ind w:left="3899" w:right="0" w:firstLine="0"/>
-        <w:jc w:val="center"/>
-        <w:rPr>
-          <w:sz w:val="22"/>
-        </w:rPr>
-      </w:pPr>
-      <w:r>
-        <w:rPr>
-          <w:sz w:val="22"/>
-        </w:rPr>
-        <w:t>(Ký, ghi rõ họ, chữ đệm, tên)</w:t>
-      </w:r>
-    </w:p>
-    <w:p>
-      <w:pPr>
-        <w:pStyle w:val="BodyText"/>
-        <w:rPr>
-          <w:sz w:val="24"/>
-        </w:rPr>
-      </w:pPr>
-    </w:p>
-    <w:p>
-      <w:pPr>
-        <w:pStyle w:val="BodyText"/>
-        <w:rPr>
-          <w:sz w:val="24"/>
-        </w:rPr>
+        <w:spacing w:line="253" w:lineRule="exact"/>
+        <w:ind w:left="3899"/>
       </w:pPr>
     </w:p>
     <w:p>
@@ -1696,79 +1770,10 @@
     </w:p>
     <w:p>
       <w:pPr>
-        <w:spacing w:before="0"/>
-        <w:ind w:left="3897" w:right="0" w:firstLine="0"/>
-        <w:jc w:val="center"/>
-        <w:rPr>
-          <w:sz w:val="24"/>
-        </w:rPr>
-      </w:pPr>
-      <w:r>
-        <w:rPr>
-          <w:sz w:val="24"/>
-        </w:rPr>
-        <w:t>....................................</w:t>
-      </w:r>
-    </w:p>
-    <w:p>
-      <w:pPr>
-        <w:spacing w:line="276" w:lineRule="exact" w:before="90"/>
-        <w:ind w:left="819" w:right="551" w:firstLine="0"/>
-        <w:jc w:val="center"/>
-        <w:rPr>
-          <w:b/>
-          <w:sz w:val="24"/>
-        </w:rPr>
-      </w:pPr>
-      <w:r>
-        <w:rPr/>
-        <w:br w:type="column"/>
-      </w:r>
-      <w:r>
-        <w:rPr>
-          <w:b/>
-          <w:sz w:val="24"/>
-        </w:rPr>
-        <w:t>Bên nam</w:t>
-      </w:r>
-    </w:p>
-    <w:p>
-      <w:pPr>
-        <w:spacing w:line="253" w:lineRule="exact" w:before="0"/>
-        <w:ind w:left="820" w:right="551" w:firstLine="0"/>
-        <w:jc w:val="center"/>
-        <w:rPr>
-          <w:sz w:val="22"/>
-        </w:rPr>
-      </w:pPr>
-      <w:r>
-        <w:rPr>
-          <w:sz w:val="22"/>
-        </w:rPr>
-        <w:t>(Ký, ghi rõ họ, chữ đệm, tên)</w:t>
-      </w:r>
-    </w:p>
-    <w:p>
-      <w:pPr>
         <w:pStyle w:val="BodyText"/>
-        <w:rPr>
-          <w:sz w:val="24"/>
-        </w:rPr>
-      </w:pPr>
-    </w:p>
-    <w:p>
-      <w:pPr>
-        <w:pStyle w:val="BodyText"/>
-        <w:rPr>
-          <w:sz w:val="24"/>
-        </w:rPr>
-      </w:pPr>
-    </w:p>
-    <w:p>
-      <w:pPr>
-        <w:pStyle w:val="BodyText"/>
-        <w:rPr>
-          <w:sz w:val="24"/>
+        <w:spacing w:before="11"/>
+        <w:rPr>
+          <w:sz w:val="23"/>
         </w:rPr>
       </w:pPr>
     </w:p>
@@ -1783,520 +1788,113 @@
     </w:p>
     <w:p>
       <w:pPr>
-        <w:spacing w:before="0"/>
-        <w:ind w:left="814" w:right="551" w:firstLine="0"/>
-        <w:jc w:val="center"/>
-        <w:rPr>
-          <w:sz w:val="24"/>
-        </w:rPr>
-      </w:pPr>
-      <w:r>
-        <w:rPr>
-          <w:sz w:val="24"/>
-        </w:rPr>
-        <w:t>....................................</w:t>
-      </w:r>
-    </w:p>
-    <w:p>
-      <w:pPr>
-        <w:spacing w:after="0"/>
-        <w:jc w:val="center"/>
-        <w:rPr>
-          <w:sz w:val="24"/>
-        </w:rPr>
-        <w:sectPr>
-          <w:type w:val="continuous"/>
-          <w:pgSz w:w="11910" w:h="16840"/>
-          <w:pgMar w:top="1060" w:bottom="280" w:left="980" w:right="440"/>
-          <w:cols w:num="2" w:equalWidth="0">
-            <w:col w:w="6469" w:space="40"/>
-            <w:col w:w="3981"/>
-          </w:cols>
-        </w:sectPr>
+        <w:pStyle w:val="BodyText"/>
+        <w:spacing w:before="11"/>
+        <w:rPr>
+          <w:sz w:val="23"/>
+        </w:rPr>
       </w:pPr>
     </w:p>
     <w:p>
       <w:pPr>
         <w:pStyle w:val="BodyText"/>
-        <w:rPr>
-          <w:sz w:val="20"/>
+        <w:spacing w:before="11"/>
+        <w:rPr>
+          <w:sz w:val="23"/>
         </w:rPr>
       </w:pPr>
     </w:p>
     <w:p>
       <w:pPr>
         <w:pStyle w:val="BodyText"/>
-        <w:rPr>
-          <w:sz w:val="20"/>
-        </w:rPr>
-      </w:pPr>
-    </w:p>
-    <w:p>
-      <w:pPr>
-        <w:pStyle w:val="BodyText"/>
-        <w:spacing w:before="7"/>
-        <w:rPr>
-          <w:sz w:val="22"/>
+        <w:spacing w:before="11"/>
+        <w:rPr>
+          <w:sz w:val="23"/>
         </w:rPr>
       </w:pPr>
     </w:p>
     <w:p>
       <w:pPr>
         <w:tabs>
-          <w:tab w:pos="2816" w:val="left" w:leader="none"/>
+          <w:tab w:val="left" w:pos="2816"/>
         </w:tabs>
-        <w:spacing w:line="288" w:lineRule="auto" w:before="96"/>
-        <w:ind w:left="152" w:right="6960" w:firstLine="0"/>
-        <w:jc w:val="left"/>
-        <w:rPr>
-          <w:sz w:val="22"/>
+        <w:spacing w:before="96" w:line="288" w:lineRule="auto"/>
+        <w:ind w:left="152" w:right="6960"/>
+        <w:rPr>
+          <w:b/>
+          <w:bCs/>
+          <w:lang w:val="en-US"/>
         </w:rPr>
       </w:pPr>
       <w:r>
-        <w:rPr/>
-        <w:pict>
-          <v:group style="position:absolute;margin-left:56.700001pt;margin-top:-.720465pt;width:235.55pt;height:15pt;mso-position-horizontal-relative:page;mso-position-vertical-relative:paragraph;z-index:-15812608" coordorigin="1134,-14" coordsize="4711,300">
-            <v:rect style="position:absolute;left:1134;top:-15;width:4711;height:15" filled="true" fillcolor="#000000" stroked="false">
-              <v:fill type="solid"/>
-            </v:rect>
-            <v:shape style="position:absolute;left:3526;top:15;width:256;height:270" type="#_x0000_t75" stroked="false">
-              <v:imagedata r:id="rId5" o:title=""/>
-            </v:shape>
-            <v:shape style="position:absolute;left:4575;top:15;width:256;height:270" type="#_x0000_t75" stroked="false">
-              <v:imagedata r:id="rId5" o:title=""/>
-            </v:shape>
-            <w10:wrap type="none"/>
-          </v:group>
-        </w:pict>
-      </w:r>
-      <w:r>
-        <w:rPr>
-          <w:sz w:val="22"/>
-        </w:rPr>
-        <w:t>Đề nghị cấp bản</w:t>
-      </w:r>
-      <w:r>
-        <w:rPr>
-          <w:spacing w:val="-5"/>
-          <w:sz w:val="22"/>
-        </w:rPr>
-        <w:t> </w:t>
-      </w:r>
-      <w:r>
-        <w:rPr>
-          <w:sz w:val="22"/>
-        </w:rPr>
-        <w:t>sao</w:t>
-      </w:r>
-      <w:r>
-        <w:rPr>
-          <w:sz w:val="22"/>
-          <w:vertAlign w:val="superscript"/>
-        </w:rPr>
-        <w:t>(6)</w:t>
-      </w:r>
-      <w:r>
-        <w:rPr>
-          <w:sz w:val="22"/>
-          <w:vertAlign w:val="baseline"/>
-        </w:rPr>
-        <w:t>:</w:t>
-      </w:r>
-      <w:r>
-        <w:rPr>
-          <w:spacing w:val="-2"/>
-          <w:sz w:val="22"/>
-          <w:vertAlign w:val="baseline"/>
-        </w:rPr>
-        <w:t> </w:t>
-      </w:r>
-      <w:r>
-        <w:rPr>
-          <w:sz w:val="22"/>
-          <w:vertAlign w:val="baseline"/>
-        </w:rPr>
-        <w:t>Có</w:t>
-        <w:tab/>
-        <w:t>, </w:t>
-      </w:r>
-      <w:r>
         <w:rPr>
           <w:spacing w:val="-4"/>
-          <w:sz w:val="22"/>
-          <w:vertAlign w:val="baseline"/>
-        </w:rPr>
-        <w:t>Không </w:t>
-      </w:r>
-      <w:r>
-        <w:rPr>
-          <w:sz w:val="22"/>
-          <w:vertAlign w:val="baseline"/>
-        </w:rPr>
-        <w:t>Số</w:t>
+          <w:lang w:val="en-US"/>
+        </w:rPr>
+        <w:t xml:space="preserve">Đề nghị cấp bản sao </w:t>
+      </w:r>
+      <w:r>
+        <w:rPr>
+          <w:lang w:val="en-US"/>
+        </w:rPr>
+        <w:t>s</w:t>
+      </w:r>
+      <w:r>
+        <w:t>ố</w:t>
       </w:r>
       <w:r>
         <w:rPr>
           <w:spacing w:val="-1"/>
-          <w:sz w:val="22"/>
-          <w:vertAlign w:val="baseline"/>
-        </w:rPr>
-        <w:t> </w:t>
-      </w:r>
-      <w:r>
-        <w:rPr>
-          <w:sz w:val="22"/>
-          <w:vertAlign w:val="baseline"/>
-        </w:rPr>
-        <w:t>lượng:…….bản</w:t>
-      </w:r>
-    </w:p>
-    <w:p>
-      <w:pPr>
-        <w:spacing w:after="0" w:line="288" w:lineRule="auto"/>
-        <w:jc w:val="left"/>
-        <w:rPr>
-          <w:sz w:val="22"/>
-        </w:rPr>
-        <w:sectPr>
-          <w:type w:val="continuous"/>
-          <w:pgSz w:w="11910" w:h="16840"/>
-          <w:pgMar w:top="1060" w:bottom="280" w:left="980" w:right="440"/>
-        </w:sectPr>
-      </w:pPr>
-    </w:p>
-    <w:p>
-      <w:pPr>
-        <w:spacing w:before="73"/>
-        <w:ind w:left="152" w:right="0" w:firstLine="0"/>
-        <w:jc w:val="both"/>
-        <w:rPr>
-          <w:b/>
-          <w:i/>
-          <w:sz w:val="26"/>
-        </w:rPr>
-      </w:pPr>
-      <w:r>
-        <w:rPr>
-          <w:b/>
-          <w:i/>
-          <w:sz w:val="26"/>
-          <w:u w:val="thick"/>
-        </w:rPr>
-        <w:t>Chú thích:</w:t>
-      </w:r>
-    </w:p>
-    <w:p>
-      <w:pPr>
-        <w:pStyle w:val="BodyText"/>
-        <w:spacing w:line="288" w:lineRule="auto" w:before="59"/>
-        <w:ind w:left="152" w:right="677" w:firstLine="720"/>
-        <w:jc w:val="both"/>
-      </w:pPr>
-      <w:r>
-        <w:rPr>
-          <w:position w:val="8"/>
-          <w:sz w:val="17"/>
-        </w:rPr>
-        <w:t>(1) (2) </w:t>
-      </w:r>
-      <w:r>
-        <w:rPr/>
-        <w:t>Trường hợp làm thủ tục đăng ký kết hôn có yếu tố nước ngoài, thì phải dán ảnh của hai bên nam, nữ.</w:t>
-      </w:r>
-    </w:p>
-    <w:p>
-      <w:pPr>
-        <w:pStyle w:val="BodyText"/>
-        <w:spacing w:line="301" w:lineRule="exact"/>
-        <w:ind w:left="872"/>
-        <w:jc w:val="both"/>
-      </w:pPr>
-      <w:r>
-        <w:rPr>
-          <w:position w:val="9"/>
-          <w:sz w:val="17"/>
-        </w:rPr>
-        <w:t>(3) </w:t>
-      </w:r>
-      <w:r>
-        <w:rPr/>
-        <w:t>Ghi rõ tên cơ quan đăng ký kết hôn.</w:t>
-      </w:r>
-    </w:p>
-    <w:p>
-      <w:pPr>
-        <w:pStyle w:val="BodyText"/>
-        <w:spacing w:line="288" w:lineRule="auto" w:before="52"/>
-        <w:ind w:left="152" w:right="679" w:firstLine="720"/>
-        <w:jc w:val="both"/>
-      </w:pPr>
-      <w:r>
-        <w:rPr>
-          <w:position w:val="9"/>
-          <w:sz w:val="17"/>
-        </w:rPr>
-        <w:t>(4) </w:t>
-      </w:r>
-      <w:r>
-        <w:rPr/>
-        <w:t>Ghi theo nơi đăng ký thường trú, nếu không có nơi đăng ký thường trú thì ghi theo nơi đăng ký tạm trú; trường hợp không có nơi đăng ký thường trú và nơi đăng ký tạm trú thì ghi theo nơi đang sinh sống.</w:t>
-      </w:r>
-    </w:p>
-    <w:p>
-      <w:pPr>
-        <w:pStyle w:val="BodyText"/>
-        <w:spacing w:line="288" w:lineRule="auto"/>
-        <w:ind w:left="152" w:right="669" w:firstLine="720"/>
-        <w:jc w:val="both"/>
-      </w:pPr>
-      <w:r>
-        <w:rPr>
-          <w:position w:val="9"/>
-          <w:sz w:val="17"/>
-        </w:rPr>
-        <w:t>(5) </w:t>
-      </w:r>
-      <w:r>
-        <w:rPr/>
-        <w:t>Ghi thông tin về giấy tờ tùy thân như: hộ chiếu, chứng minh nhân dân hoặc giấy tờ hợp</w:t>
-      </w:r>
-      <w:r>
-        <w:rPr>
-          <w:spacing w:val="-9"/>
-        </w:rPr>
-        <w:t> </w:t>
-      </w:r>
-      <w:r>
-        <w:rPr/>
-        <w:t>lệ</w:t>
-      </w:r>
-      <w:r>
-        <w:rPr>
-          <w:spacing w:val="-11"/>
-        </w:rPr>
-        <w:t> </w:t>
-      </w:r>
-      <w:r>
-        <w:rPr/>
-        <w:t>thay</w:t>
-      </w:r>
-      <w:r>
-        <w:rPr>
-          <w:spacing w:val="-6"/>
-        </w:rPr>
-        <w:t> </w:t>
-      </w:r>
-      <w:r>
-        <w:rPr/>
-        <w:t>thế</w:t>
-      </w:r>
-      <w:r>
-        <w:rPr>
-          <w:spacing w:val="-9"/>
-        </w:rPr>
-        <w:t> </w:t>
-      </w:r>
-      <w:r>
-        <w:rPr/>
-        <w:t>(ví</w:t>
-      </w:r>
-      <w:r>
-        <w:rPr>
-          <w:spacing w:val="-11"/>
-        </w:rPr>
-        <w:t> </w:t>
-      </w:r>
-      <w:r>
-        <w:rPr/>
-        <w:t>dụ:</w:t>
-      </w:r>
-      <w:r>
-        <w:rPr>
-          <w:spacing w:val="-11"/>
-        </w:rPr>
-        <w:t> </w:t>
-      </w:r>
-      <w:r>
-        <w:rPr/>
-        <w:t>Chứng</w:t>
-      </w:r>
-      <w:r>
-        <w:rPr>
-          <w:spacing w:val="-9"/>
-        </w:rPr>
-        <w:t> </w:t>
-      </w:r>
-      <w:r>
-        <w:rPr/>
-        <w:t>minh</w:t>
-      </w:r>
-      <w:r>
-        <w:rPr>
-          <w:spacing w:val="-9"/>
-        </w:rPr>
-        <w:t> </w:t>
-      </w:r>
-      <w:r>
-        <w:rPr/>
-        <w:t>nhân</w:t>
-      </w:r>
-      <w:r>
-        <w:rPr>
-          <w:spacing w:val="-9"/>
-        </w:rPr>
-        <w:t> </w:t>
-      </w:r>
-      <w:r>
-        <w:rPr/>
-        <w:t>dân</w:t>
-      </w:r>
-      <w:r>
-        <w:rPr>
-          <w:spacing w:val="-9"/>
-        </w:rPr>
-        <w:t> </w:t>
-      </w:r>
-      <w:r>
-        <w:rPr/>
-        <w:t>số</w:t>
-      </w:r>
-      <w:r>
-        <w:rPr>
-          <w:spacing w:val="-9"/>
-        </w:rPr>
-        <w:t> </w:t>
-      </w:r>
-      <w:r>
-        <w:rPr/>
-        <w:t>001089123</w:t>
-      </w:r>
-      <w:r>
-        <w:rPr>
-          <w:spacing w:val="-6"/>
-        </w:rPr>
-        <w:t> </w:t>
-      </w:r>
-      <w:r>
-        <w:rPr/>
-        <w:t>do</w:t>
-      </w:r>
-      <w:r>
-        <w:rPr>
-          <w:spacing w:val="-9"/>
-        </w:rPr>
-        <w:t> </w:t>
-      </w:r>
-      <w:r>
-        <w:rPr/>
-        <w:t>Công</w:t>
-      </w:r>
-      <w:r>
-        <w:rPr>
-          <w:spacing w:val="-9"/>
-        </w:rPr>
-        <w:t> </w:t>
-      </w:r>
-      <w:r>
-        <w:rPr/>
-        <w:t>an</w:t>
-      </w:r>
-      <w:r>
-        <w:rPr>
-          <w:spacing w:val="-9"/>
-        </w:rPr>
-        <w:t> </w:t>
-      </w:r>
-      <w:r>
-        <w:rPr/>
-        <w:t>thành</w:t>
-      </w:r>
-      <w:r>
-        <w:rPr>
-          <w:spacing w:val="-9"/>
-        </w:rPr>
-        <w:t> </w:t>
-      </w:r>
-      <w:r>
-        <w:rPr/>
-        <w:t>phố</w:t>
-      </w:r>
-      <w:r>
-        <w:rPr>
-          <w:spacing w:val="-9"/>
-        </w:rPr>
-        <w:t> </w:t>
-      </w:r>
-      <w:r>
-        <w:rPr/>
-        <w:t>Hà</w:t>
-      </w:r>
-      <w:r>
-        <w:rPr>
-          <w:spacing w:val="-11"/>
-        </w:rPr>
-        <w:t> </w:t>
-      </w:r>
-      <w:r>
-        <w:rPr/>
-        <w:t>Nội</w:t>
-      </w:r>
-      <w:r>
-        <w:rPr>
-          <w:spacing w:val="-11"/>
-        </w:rPr>
-        <w:t> </w:t>
-      </w:r>
-      <w:r>
-        <w:rPr/>
-        <w:t>cấp ngày</w:t>
-      </w:r>
-      <w:r>
-        <w:rPr>
-          <w:spacing w:val="-2"/>
-        </w:rPr>
-        <w:t> </w:t>
-      </w:r>
-      <w:r>
-        <w:rPr/>
-        <w:t>20/10/1982).</w:t>
-      </w:r>
-    </w:p>
-    <w:p>
-      <w:pPr>
-        <w:pStyle w:val="BodyText"/>
-        <w:spacing w:line="298" w:lineRule="exact"/>
-        <w:ind w:left="872"/>
-        <w:jc w:val="both"/>
-      </w:pPr>
-      <w:r>
-        <w:rPr>
-          <w:position w:val="9"/>
-          <w:sz w:val="17"/>
-        </w:rPr>
-        <w:t>(6) </w:t>
-      </w:r>
-      <w:r>
-        <w:rPr/>
-        <w:t>Đề nghị đánh dấu X vào ô nếu có yêu cầu cấp bản sao và ghi rõ số lượng.</w:t>
+        </w:rPr>
+        <w:t xml:space="preserve"> </w:t>
+      </w:r>
+      <w:r>
+        <w:t>lượn</w:t>
+      </w:r>
+      <w:r>
+        <w:rPr>
+          <w:lang w:val="en-US"/>
+        </w:rPr>
+        <w:t>g</w:t>
+      </w:r>
+      <w:bookmarkEnd w:id="1"/>
+      <w:r>
+        <w:rPr>
+          <w:lang w:val="en-US"/>
+        </w:rPr>
+        <w:t>: so</w:t>
+      </w:r>
+      <w:r>
+        <w:rPr>
+          <w:lang w:val="en-US"/>
+        </w:rPr>
+        <w:t>ba</w:t>
+      </w:r>
+      <w:r>
+        <w:rPr>
+          <w:lang w:val="en-US"/>
+        </w:rPr>
+        <w:t>n</w:t>
       </w:r>
     </w:p>
     <w:sectPr>
-      <w:pgSz w:w="11910" w:h="16840"/>
-      <w:pgMar w:top="1060" w:bottom="280" w:left="980" w:right="440"/>
+      <w:pgSz w:w="11910" w:h="16840" w:code="9"/>
+      <w:pgMar w:top="1060" w:right="442" w:bottom="278" w:left="981" w:header="720" w:footer="720" w:gutter="0"/>
+      <w:cols w:space="720"/>
     </w:sectPr>
   </w:body>
 </w:document>
 </file>
 
 <file path=word/styles.xml><?xml version="1.0" encoding="utf-8"?>
-<w:styles xmlns:r="http://schemas.openxmlformats.org/officeDocument/2006/relationships" xmlns:w="http://schemas.openxmlformats.org/wordprocessingml/2006/main">
+<w:styles xmlns:mc="http://schemas.openxmlformats.org/markup-compatibility/2006" xmlns:r="http://schemas.openxmlformats.org/officeDocument/2006/relationships" xmlns:w="http://schemas.openxmlformats.org/wordprocessingml/2006/main" xmlns:w14="http://schemas.microsoft.com/office/word/2010/wordml" xmlns:w15="http://schemas.microsoft.com/office/word/2012/wordml" xmlns:w16cex="http://schemas.microsoft.com/office/word/2018/wordml/cex" xmlns:w16cid="http://schemas.microsoft.com/office/word/2016/wordml/cid" xmlns:w16="http://schemas.microsoft.com/office/word/2018/wordml" xmlns:w16sdtdh="http://schemas.microsoft.com/office/word/2020/wordml/sdtdatahash" xmlns:w16se="http://schemas.microsoft.com/office/word/2015/wordml/symex" mc:Ignorable="w14 w15 w16se w16cid w16 w16cex w16sdtdh">
   <w:docDefaults>
     <w:rPrDefault>
       <w:rPr>
-        <w:rFonts w:cstheme="minorBidi" w:hAnsiTheme="minorHAnsi" w:eastAsiaTheme="minorHAnsi" w:asciiTheme="minorHAnsi"/>
+        <w:rFonts w:asciiTheme="minorHAnsi" w:eastAsiaTheme="minorHAnsi" w:hAnsiTheme="minorHAnsi" w:cstheme="minorBidi"/>
         <w:sz w:val="22"/>
         <w:szCs w:val="22"/>
-        <w:lang w:val="en-US" w:bidi="ar-SA" w:eastAsia="en-US"/>
+        <w:lang w:val="en-US" w:eastAsia="en-US" w:bidi="ar-SA"/>
       </w:rPr>
     </w:rPrDefault>
     <w:pPrDefault>
@@ -2304,100 +1902,467 @@
         <w:widowControl w:val="0"/>
         <w:autoSpaceDE w:val="0"/>
         <w:autoSpaceDN w:val="0"/>
-        <w:spacing w:lineRule="auto" w:line="240" w:before="0" w:after="0"/>
-        <w:ind w:left="0" w:right="0"/>
-        <w:jc w:val="left"/>
       </w:pPr>
     </w:pPrDefault>
   </w:docDefaults>
-  <w:style w:styleId="DefaultParagraphFont" w:default="1" w:type="character">
+  <w:latentStyles w:defLockedState="0" w:defUIPriority="99" w:defSemiHidden="0" w:defUnhideWhenUsed="0" w:defQFormat="0" w:count="376">
+    <w:lsdException w:name="Normal" w:uiPriority="0" w:qFormat="1"/>
+    <w:lsdException w:name="heading 1" w:uiPriority="9" w:qFormat="1"/>
+    <w:lsdException w:name="heading 2" w:semiHidden="1" w:uiPriority="9" w:unhideWhenUsed="1" w:qFormat="1"/>
+    <w:lsdException w:name="heading 3" w:semiHidden="1" w:uiPriority="9" w:unhideWhenUsed="1" w:qFormat="1"/>
+    <w:lsdException w:name="heading 4" w:semiHidden="1" w:uiPriority="9" w:unhideWhenUsed="1" w:qFormat="1"/>
+    <w:lsdException w:name="heading 5" w:semiHidden="1" w:uiPriority="9" w:unhideWhenUsed="1" w:qFormat="1"/>
+    <w:lsdException w:name="heading 6" w:semiHidden="1" w:uiPriority="9" w:unhideWhenUsed="1" w:qFormat="1"/>
+    <w:lsdException w:name="heading 7" w:semiHidden="1" w:uiPriority="9" w:unhideWhenUsed="1" w:qFormat="1"/>
+    <w:lsdException w:name="heading 8" w:semiHidden="1" w:uiPriority="9" w:unhideWhenUsed="1" w:qFormat="1"/>
+    <w:lsdException w:name="heading 9" w:semiHidden="1" w:uiPriority="9" w:unhideWhenUsed="1" w:qFormat="1"/>
+    <w:lsdException w:name="index 1" w:semiHidden="1" w:unhideWhenUsed="1"/>
+    <w:lsdException w:name="index 2" w:semiHidden="1" w:unhideWhenUsed="1"/>
+    <w:lsdException w:name="index 3" w:semiHidden="1" w:unhideWhenUsed="1"/>
+    <w:lsdException w:name="index 4" w:semiHidden="1" w:unhideWhenUsed="1"/>
+    <w:lsdException w:name="index 5" w:semiHidden="1" w:unhideWhenUsed="1"/>
+    <w:lsdException w:name="index 6" w:semiHidden="1" w:unhideWhenUsed="1"/>
+    <w:lsdException w:name="index 7" w:semiHidden="1" w:unhideWhenUsed="1"/>
+    <w:lsdException w:name="index 8" w:semiHidden="1" w:unhideWhenUsed="1"/>
+    <w:lsdException w:name="index 9" w:semiHidden="1" w:unhideWhenUsed="1"/>
+    <w:lsdException w:name="toc 1" w:semiHidden="1" w:uiPriority="39" w:unhideWhenUsed="1"/>
+    <w:lsdException w:name="toc 2" w:semiHidden="1" w:uiPriority="39" w:unhideWhenUsed="1"/>
+    <w:lsdException w:name="toc 3" w:semiHidden="1" w:uiPriority="39" w:unhideWhenUsed="1"/>
+    <w:lsdException w:name="toc 4" w:semiHidden="1" w:uiPriority="39" w:unhideWhenUsed="1"/>
+    <w:lsdException w:name="toc 5" w:semiHidden="1" w:uiPriority="39" w:unhideWhenUsed="1"/>
+    <w:lsdException w:name="toc 6" w:semiHidden="1" w:uiPriority="39" w:unhideWhenUsed="1"/>
+    <w:lsdException w:name="toc 7" w:semiHidden="1" w:uiPriority="39" w:unhideWhenUsed="1"/>
+    <w:lsdException w:name="toc 8" w:semiHidden="1" w:uiPriority="39" w:unhideWhenUsed="1"/>
+    <w:lsdException w:name="toc 9" w:semiHidden="1" w:uiPriority="39" w:unhideWhenUsed="1"/>
+    <w:lsdException w:name="Normal Indent" w:semiHidden="1" w:unhideWhenUsed="1"/>
+    <w:lsdException w:name="footnote text" w:semiHidden="1" w:unhideWhenUsed="1"/>
+    <w:lsdException w:name="annotation text" w:semiHidden="1" w:unhideWhenUsed="1"/>
+    <w:lsdException w:name="header" w:semiHidden="1" w:unhideWhenUsed="1"/>
+    <w:lsdException w:name="footer" w:semiHidden="1" w:unhideWhenUsed="1"/>
+    <w:lsdException w:name="index heading" w:semiHidden="1" w:unhideWhenUsed="1"/>
+    <w:lsdException w:name="caption" w:semiHidden="1" w:uiPriority="35" w:unhideWhenUsed="1" w:qFormat="1"/>
+    <w:lsdException w:name="table of figures" w:semiHidden="1" w:unhideWhenUsed="1"/>
+    <w:lsdException w:name="envelope address" w:semiHidden="1" w:unhideWhenUsed="1"/>
+    <w:lsdException w:name="envelope return" w:semiHidden="1" w:unhideWhenUsed="1"/>
+    <w:lsdException w:name="footnote reference" w:semiHidden="1" w:unhideWhenUsed="1"/>
+    <w:lsdException w:name="annotation reference" w:semiHidden="1" w:unhideWhenUsed="1"/>
+    <w:lsdException w:name="line number" w:semiHidden="1" w:unhideWhenUsed="1"/>
+    <w:lsdException w:name="page number" w:semiHidden="1" w:unhideWhenUsed="1"/>
+    <w:lsdException w:name="endnote reference" w:semiHidden="1" w:unhideWhenUsed="1"/>
+    <w:lsdException w:name="endnote text" w:semiHidden="1" w:unhideWhenUsed="1"/>
+    <w:lsdException w:name="table of authorities" w:semiHidden="1" w:unhideWhenUsed="1"/>
+    <w:lsdException w:name="macro" w:semiHidden="1" w:unhideWhenUsed="1"/>
+    <w:lsdException w:name="toa heading" w:semiHidden="1" w:unhideWhenUsed="1"/>
+    <w:lsdException w:name="List" w:semiHidden="1" w:unhideWhenUsed="1"/>
+    <w:lsdException w:name="List Bullet" w:semiHidden="1" w:unhideWhenUsed="1"/>
+    <w:lsdException w:name="List Number" w:semiHidden="1" w:unhideWhenUsed="1"/>
+    <w:lsdException w:name="List 2" w:semiHidden="1" w:unhideWhenUsed="1"/>
+    <w:lsdException w:name="List 3" w:semiHidden="1" w:unhideWhenUsed="1"/>
+    <w:lsdException w:name="List 4" w:semiHidden="1" w:unhideWhenUsed="1"/>
+    <w:lsdException w:name="List 5" w:semiHidden="1" w:unhideWhenUsed="1"/>
+    <w:lsdException w:name="List Bullet 2" w:semiHidden="1" w:unhideWhenUsed="1"/>
+    <w:lsdException w:name="List Bullet 3" w:semiHidden="1" w:unhideWhenUsed="1"/>
+    <w:lsdException w:name="List Bullet 4" w:semiHidden="1" w:unhideWhenUsed="1"/>
+    <w:lsdException w:name="List Bullet 5" w:semiHidden="1" w:unhideWhenUsed="1"/>
+    <w:lsdException w:name="List Number 2" w:semiHidden="1" w:unhideWhenUsed="1"/>
+    <w:lsdException w:name="List Number 3" w:semiHidden="1" w:unhideWhenUsed="1"/>
+    <w:lsdException w:name="List Number 4" w:semiHidden="1" w:unhideWhenUsed="1"/>
+    <w:lsdException w:name="List Number 5" w:semiHidden="1" w:unhideWhenUsed="1"/>
+    <w:lsdException w:name="Title" w:uiPriority="10" w:qFormat="1"/>
+    <w:lsdException w:name="Closing" w:semiHidden="1" w:unhideWhenUsed="1"/>
+    <w:lsdException w:name="Signature" w:semiHidden="1" w:unhideWhenUsed="1"/>
+    <w:lsdException w:name="Default Paragraph Font" w:semiHidden="1" w:uiPriority="1" w:unhideWhenUsed="1"/>
+    <w:lsdException w:name="Body Text" w:semiHidden="1" w:unhideWhenUsed="1"/>
+    <w:lsdException w:name="Body Text Indent" w:semiHidden="1" w:unhideWhenUsed="1"/>
+    <w:lsdException w:name="List Continue" w:semiHidden="1" w:unhideWhenUsed="1"/>
+    <w:lsdException w:name="List Continue 2" w:semiHidden="1" w:unhideWhenUsed="1"/>
+    <w:lsdException w:name="List Continue 3" w:semiHidden="1" w:unhideWhenUsed="1"/>
+    <w:lsdException w:name="List Continue 4" w:semiHidden="1" w:unhideWhenUsed="1"/>
+    <w:lsdException w:name="List Continue 5" w:semiHidden="1" w:unhideWhenUsed="1"/>
+    <w:lsdException w:name="Message Header" w:semiHidden="1" w:unhideWhenUsed="1"/>
+    <w:lsdException w:name="Subtitle" w:uiPriority="11" w:qFormat="1"/>
+    <w:lsdException w:name="Salutation" w:semiHidden="1" w:unhideWhenUsed="1"/>
+    <w:lsdException w:name="Date" w:semiHidden="1" w:unhideWhenUsed="1"/>
+    <w:lsdException w:name="Body Text First Indent" w:semiHidden="1" w:unhideWhenUsed="1"/>
+    <w:lsdException w:name="Body Text First Indent 2" w:semiHidden="1" w:unhideWhenUsed="1"/>
+    <w:lsdException w:name="Note Heading" w:semiHidden="1" w:unhideWhenUsed="1"/>
+    <w:lsdException w:name="Body Text 2" w:semiHidden="1" w:unhideWhenUsed="1"/>
+    <w:lsdException w:name="Body Text 3" w:semiHidden="1" w:unhideWhenUsed="1"/>
+    <w:lsdException w:name="Body Text Indent 2" w:semiHidden="1" w:unhideWhenUsed="1"/>
+    <w:lsdException w:name="Body Text Indent 3" w:semiHidden="1" w:unhideWhenUsed="1"/>
+    <w:lsdException w:name="Block Text" w:semiHidden="1" w:unhideWhenUsed="1"/>
+    <w:lsdException w:name="Hyperlink" w:semiHidden="1" w:unhideWhenUsed="1"/>
+    <w:lsdException w:name="FollowedHyperlink" w:semiHidden="1" w:unhideWhenUsed="1"/>
+    <w:lsdException w:name="Strong" w:uiPriority="22" w:qFormat="1"/>
+    <w:lsdException w:name="Emphasis" w:uiPriority="20" w:qFormat="1"/>
+    <w:lsdException w:name="Document Map" w:semiHidden="1" w:unhideWhenUsed="1"/>
+    <w:lsdException w:name="Plain Text" w:semiHidden="1" w:unhideWhenUsed="1"/>
+    <w:lsdException w:name="E-mail Signature" w:semiHidden="1" w:unhideWhenUsed="1"/>
+    <w:lsdException w:name="HTML Top of Form" w:semiHidden="1" w:unhideWhenUsed="1"/>
+    <w:lsdException w:name="HTML Bottom of Form" w:semiHidden="1" w:unhideWhenUsed="1"/>
+    <w:lsdException w:name="Normal (Web)" w:semiHidden="1" w:unhideWhenUsed="1"/>
+    <w:lsdException w:name="HTML Acronym" w:semiHidden="1" w:unhideWhenUsed="1"/>
+    <w:lsdException w:name="HTML Address" w:semiHidden="1" w:unhideWhenUsed="1"/>
+    <w:lsdException w:name="HTML Cite" w:semiHidden="1" w:unhideWhenUsed="1"/>
+    <w:lsdException w:name="HTML Code" w:semiHidden="1" w:unhideWhenUsed="1"/>
+    <w:lsdException w:name="HTML Definition" w:semiHidden="1" w:unhideWhenUsed="1"/>
+    <w:lsdException w:name="HTML Keyboard" w:semiHidden="1" w:unhideWhenUsed="1"/>
+    <w:lsdException w:name="HTML Preformatted" w:semiHidden="1" w:unhideWhenUsed="1"/>
+    <w:lsdException w:name="HTML Sample" w:semiHidden="1" w:unhideWhenUsed="1"/>
+    <w:lsdException w:name="HTML Typewriter" w:semiHidden="1" w:unhideWhenUsed="1"/>
+    <w:lsdException w:name="HTML Variable" w:semiHidden="1" w:unhideWhenUsed="1"/>
+    <w:lsdException w:name="Normal Table" w:semiHidden="1" w:unhideWhenUsed="1"/>
+    <w:lsdException w:name="annotation subject" w:semiHidden="1" w:unhideWhenUsed="1"/>
+    <w:lsdException w:name="No List" w:semiHidden="1" w:unhideWhenUsed="1"/>
+    <w:lsdException w:name="Outline List 1" w:semiHidden="1" w:unhideWhenUsed="1"/>
+    <w:lsdException w:name="Outline List 2" w:semiHidden="1" w:unhideWhenUsed="1"/>
+    <w:lsdException w:name="Outline List 3" w:semiHidden="1" w:unhideWhenUsed="1"/>
+    <w:lsdException w:name="Table Simple 1" w:semiHidden="1" w:unhideWhenUsed="1"/>
+    <w:lsdException w:name="Table Simple 2" w:semiHidden="1" w:unhideWhenUsed="1"/>
+    <w:lsdException w:name="Table Simple 3" w:semiHidden="1" w:unhideWhenUsed="1"/>
+    <w:lsdException w:name="Table Classic 1" w:semiHidden="1" w:unhideWhenUsed="1"/>
+    <w:lsdException w:name="Table Classic 2" w:semiHidden="1" w:unhideWhenUsed="1"/>
+    <w:lsdException w:name="Table Classic 3" w:semiHidden="1" w:unhideWhenUsed="1"/>
+    <w:lsdException w:name="Table Classic 4" w:semiHidden="1" w:unhideWhenUsed="1"/>
+    <w:lsdException w:name="Table Colorful 1" w:semiHidden="1" w:unhideWhenUsed="1"/>
+    <w:lsdException w:name="Table Colorful 2" w:semiHidden="1" w:unhideWhenUsed="1"/>
+    <w:lsdException w:name="Table Colorful 3" w:semiHidden="1" w:unhideWhenUsed="1"/>
+    <w:lsdException w:name="Table Columns 1" w:semiHidden="1" w:unhideWhenUsed="1"/>
+    <w:lsdException w:name="Table Columns 2" w:semiHidden="1" w:unhideWhenUsed="1"/>
+    <w:lsdException w:name="Table Columns 3" w:semiHidden="1" w:unhideWhenUsed="1"/>
+    <w:lsdException w:name="Table Columns 4" w:semiHidden="1" w:unhideWhenUsed="1"/>
+    <w:lsdException w:name="Table Columns 5" w:semiHidden="1" w:unhideWhenUsed="1"/>
+    <w:lsdException w:name="Table Grid 1" w:semiHidden="1" w:unhideWhenUsed="1"/>
+    <w:lsdException w:name="Table Grid 2" w:semiHidden="1" w:unhideWhenUsed="1"/>
+    <w:lsdException w:name="Table Grid 3" w:semiHidden="1" w:unhideWhenUsed="1"/>
+    <w:lsdException w:name="Table Grid 4" w:semiHidden="1" w:unhideWhenUsed="1"/>
+    <w:lsdException w:name="Table Grid 5" w:semiHidden="1" w:unhideWhenUsed="1"/>
+    <w:lsdException w:name="Table Grid 6" w:semiHidden="1" w:unhideWhenUsed="1"/>
+    <w:lsdException w:name="Table Grid 7" w:semiHidden="1" w:unhideWhenUsed="1"/>
+    <w:lsdException w:name="Table Grid 8" w:semiHidden="1" w:unhideWhenUsed="1"/>
+    <w:lsdException w:name="Table List 1" w:semiHidden="1" w:unhideWhenUsed="1"/>
+    <w:lsdException w:name="Table List 2" w:semiHidden="1" w:unhideWhenUsed="1"/>
+    <w:lsdException w:name="Table List 3" w:semiHidden="1" w:unhideWhenUsed="1"/>
+    <w:lsdException w:name="Table List 4" w:semiHidden="1" w:unhideWhenUsed="1"/>
+    <w:lsdException w:name="Table List 5" w:semiHidden="1" w:unhideWhenUsed="1"/>
+    <w:lsdException w:name="Table List 6" w:semiHidden="1" w:unhideWhenUsed="1"/>
+    <w:lsdException w:name="Table List 7" w:semiHidden="1" w:unhideWhenUsed="1"/>
+    <w:lsdException w:name="Table List 8" w:semiHidden="1" w:unhideWhenUsed="1"/>
+    <w:lsdException w:name="Table 3D effects 1" w:semiHidden="1" w:unhideWhenUsed="1"/>
+    <w:lsdException w:name="Table 3D effects 2" w:semiHidden="1" w:unhideWhenUsed="1"/>
+    <w:lsdException w:name="Table 3D effects 3" w:semiHidden="1" w:unhideWhenUsed="1"/>
+    <w:lsdException w:name="Table Contemporary" w:semiHidden="1" w:unhideWhenUsed="1"/>
+    <w:lsdException w:name="Table Elegant" w:semiHidden="1" w:unhideWhenUsed="1"/>
+    <w:lsdException w:name="Table Professional" w:semiHidden="1" w:unhideWhenUsed="1"/>
+    <w:lsdException w:name="Table Subtle 1" w:semiHidden="1" w:unhideWhenUsed="1"/>
+    <w:lsdException w:name="Table Subtle 2" w:semiHidden="1" w:unhideWhenUsed="1"/>
+    <w:lsdException w:name="Table Web 1" w:semiHidden="1" w:unhideWhenUsed="1"/>
+    <w:lsdException w:name="Table Web 2" w:semiHidden="1" w:unhideWhenUsed="1"/>
+    <w:lsdException w:name="Table Web 3" w:semiHidden="1" w:unhideWhenUsed="1"/>
+    <w:lsdException w:name="Balloon Text" w:semiHidden="1" w:unhideWhenUsed="1"/>
+    <w:lsdException w:name="Table Grid" w:uiPriority="39"/>
+    <w:lsdException w:name="Table Theme" w:semiHidden="1" w:unhideWhenUsed="1"/>
+    <w:lsdException w:name="Placeholder Text" w:semiHidden="1"/>
+    <w:lsdException w:name="No Spacing" w:uiPriority="1" w:qFormat="1"/>
+    <w:lsdException w:name="Light Shading" w:uiPriority="60"/>
+    <w:lsdException w:name="Light List" w:uiPriority="61"/>
+    <w:lsdException w:name="Light Grid" w:uiPriority="62"/>
+    <w:lsdException w:name="Medium Shading 1" w:uiPriority="63"/>
+    <w:lsdException w:name="Medium Shading 2" w:uiPriority="64"/>
+    <w:lsdException w:name="Medium List 1" w:uiPriority="65"/>
+    <w:lsdException w:name="Medium List 2" w:uiPriority="66"/>
+    <w:lsdException w:name="Medium Grid 1" w:uiPriority="67"/>
+    <w:lsdException w:name="Medium Grid 2" w:uiPriority="68"/>
+    <w:lsdException w:name="Medium Grid 3" w:uiPriority="69"/>
+    <w:lsdException w:name="Dark List" w:uiPriority="70"/>
+    <w:lsdException w:name="Colorful Shading" w:uiPriority="71"/>
+    <w:lsdException w:name="Colorful List" w:uiPriority="72"/>
+    <w:lsdException w:name="Colorful Grid" w:uiPriority="73"/>
+    <w:lsdException w:name="Light Shading Accent 1" w:uiPriority="60"/>
+    <w:lsdException w:name="Light List Accent 1" w:uiPriority="61"/>
+    <w:lsdException w:name="Light Grid Accent 1" w:uiPriority="62"/>
+    <w:lsdException w:name="Medium Shading 1 Accent 1" w:uiPriority="63"/>
+    <w:lsdException w:name="Medium Shading 2 Accent 1" w:uiPriority="64"/>
+    <w:lsdException w:name="Medium List 1 Accent 1" w:uiPriority="65"/>
+    <w:lsdException w:name="Revision" w:semiHidden="1"/>
+    <w:lsdException w:name="List Paragraph" w:uiPriority="34" w:qFormat="1"/>
+    <w:lsdException w:name="Quote" w:uiPriority="29" w:qFormat="1"/>
+    <w:lsdException w:name="Intense Quote" w:uiPriority="30" w:qFormat="1"/>
+    <w:lsdException w:name="Medium List 2 Accent 1" w:uiPriority="66"/>
+    <w:lsdException w:name="Medium Grid 1 Accent 1" w:uiPriority="67"/>
+    <w:lsdException w:name="Medium Grid 2 Accent 1" w:uiPriority="68"/>
+    <w:lsdException w:name="Medium Grid 3 Accent 1" w:uiPriority="69"/>
+    <w:lsdException w:name="Dark List Accent 1" w:uiPriority="70"/>
+    <w:lsdException w:name="Colorful Shading Accent 1" w:uiPriority="71"/>
+    <w:lsdException w:name="Colorful List Accent 1" w:uiPriority="72"/>
+    <w:lsdException w:name="Colorful Grid Accent 1" w:uiPriority="73"/>
+    <w:lsdException w:name="Light Shading Accent 2" w:uiPriority="60"/>
+    <w:lsdException w:name="Light List Accent 2" w:uiPriority="61"/>
+    <w:lsdException w:name="Light Grid Accent 2" w:uiPriority="62"/>
+    <w:lsdException w:name="Medium Shading 1 Accent 2" w:uiPriority="63"/>
+    <w:lsdException w:name="Medium Shading 2 Accent 2" w:uiPriority="64"/>
+    <w:lsdException w:name="Medium List 1 Accent 2" w:uiPriority="65"/>
+    <w:lsdException w:name="Medium List 2 Accent 2" w:uiPriority="66"/>
+    <w:lsdException w:name="Medium Grid 1 Accent 2" w:uiPriority="67"/>
+    <w:lsdException w:name="Medium Grid 2 Accent 2" w:uiPriority="68"/>
+    <w:lsdException w:name="Medium Grid 3 Accent 2" w:uiPriority="69"/>
+    <w:lsdException w:name="Dark List Accent 2" w:uiPriority="70"/>
+    <w:lsdException w:name="Colorful Shading Accent 2" w:uiPriority="71"/>
+    <w:lsdException w:name="Colorful List Accent 2" w:uiPriority="72"/>
+    <w:lsdException w:name="Colorful Grid Accent 2" w:uiPriority="73"/>
+    <w:lsdException w:name="Light Shading Accent 3" w:uiPriority="60"/>
+    <w:lsdException w:name="Light List Accent 3" w:uiPriority="61"/>
+    <w:lsdException w:name="Light Grid Accent 3" w:uiPriority="62"/>
+    <w:lsdException w:name="Medium Shading 1 Accent 3" w:uiPriority="63"/>
+    <w:lsdException w:name="Medium Shading 2 Accent 3" w:uiPriority="64"/>
+    <w:lsdException w:name="Medium List 1 Accent 3" w:uiPriority="65"/>
+    <w:lsdException w:name="Medium List 2 Accent 3" w:uiPriority="66"/>
+    <w:lsdException w:name="Medium Grid 1 Accent 3" w:uiPriority="67"/>
+    <w:lsdException w:name="Medium Grid 2 Accent 3" w:uiPriority="68"/>
+    <w:lsdException w:name="Medium Grid 3 Accent 3" w:uiPriority="69"/>
+    <w:lsdException w:name="Dark List Accent 3" w:uiPriority="70"/>
+    <w:lsdException w:name="Colorful Shading Accent 3" w:uiPriority="71"/>
+    <w:lsdException w:name="Colorful List Accent 3" w:uiPriority="72"/>
+    <w:lsdException w:name="Colorful Grid Accent 3" w:uiPriority="73"/>
+    <w:lsdException w:name="Light Shading Accent 4" w:uiPriority="60"/>
+    <w:lsdException w:name="Light List Accent 4" w:uiPriority="61"/>
+    <w:lsdException w:name="Light Grid Accent 4" w:uiPriority="62"/>
+    <w:lsdException w:name="Medium Shading 1 Accent 4" w:uiPriority="63"/>
+    <w:lsdException w:name="Medium Shading 2 Accent 4" w:uiPriority="64"/>
+    <w:lsdException w:name="Medium List 1 Accent 4" w:uiPriority="65"/>
+    <w:lsdException w:name="Medium List 2 Accent 4" w:uiPriority="66"/>
+    <w:lsdException w:name="Medium Grid 1 Accent 4" w:uiPriority="67"/>
+    <w:lsdException w:name="Medium Grid 2 Accent 4" w:uiPriority="68"/>
+    <w:lsdException w:name="Medium Grid 3 Accent 4" w:uiPriority="69"/>
+    <w:lsdException w:name="Dark List Accent 4" w:uiPriority="70"/>
+    <w:lsdException w:name="Colorful Shading Accent 4" w:uiPriority="71"/>
+    <w:lsdException w:name="Colorful List Accent 4" w:uiPriority="72"/>
+    <w:lsdException w:name="Colorful Grid Accent 4" w:uiPriority="73"/>
+    <w:lsdException w:name="Light Shading Accent 5" w:uiPriority="60"/>
+    <w:lsdException w:name="Light List Accent 5" w:uiPriority="61"/>
+    <w:lsdException w:name="Light Grid Accent 5" w:uiPriority="62"/>
+    <w:lsdException w:name="Medium Shading 1 Accent 5" w:uiPriority="63"/>
+    <w:lsdException w:name="Medium Shading 2 Accent 5" w:uiPriority="64"/>
+    <w:lsdException w:name="Medium List 1 Accent 5" w:uiPriority="65"/>
+    <w:lsdException w:name="Medium List 2 Accent 5" w:uiPriority="66"/>
+    <w:lsdException w:name="Medium Grid 1 Accent 5" w:uiPriority="67"/>
+    <w:lsdException w:name="Medium Grid 2 Accent 5" w:uiPriority="68"/>
+    <w:lsdException w:name="Medium Grid 3 Accent 5" w:uiPriority="69"/>
+    <w:lsdException w:name="Dark List Accent 5" w:uiPriority="70"/>
+    <w:lsdException w:name="Colorful Shading Accent 5" w:uiPriority="71"/>
+    <w:lsdException w:name="Colorful List Accent 5" w:uiPriority="72"/>
+    <w:lsdException w:name="Colorful Grid Accent 5" w:uiPriority="73"/>
+    <w:lsdException w:name="Light Shading Accent 6" w:uiPriority="60"/>
+    <w:lsdException w:name="Light List Accent 6" w:uiPriority="61"/>
+    <w:lsdException w:name="Light Grid Accent 6" w:uiPriority="62"/>
+    <w:lsdException w:name="Medium Shading 1 Accent 6" w:uiPriority="63"/>
+    <w:lsdException w:name="Medium Shading 2 Accent 6" w:uiPriority="64"/>
+    <w:lsdException w:name="Medium List 1 Accent 6" w:uiPriority="65"/>
+    <w:lsdException w:name="Medium List 2 Accent 6" w:uiPriority="66"/>
+    <w:lsdException w:name="Medium Grid 1 Accent 6" w:uiPriority="67"/>
+    <w:lsdException w:name="Medium Grid 2 Accent 6" w:uiPriority="68"/>
+    <w:lsdException w:name="Medium Grid 3 Accent 6" w:uiPriority="69"/>
+    <w:lsdException w:name="Dark List Accent 6" w:uiPriority="70"/>
+    <w:lsdException w:name="Colorful Shading Accent 6" w:uiPriority="71"/>
+    <w:lsdException w:name="Colorful List Accent 6" w:uiPriority="72"/>
+    <w:lsdException w:name="Colorful Grid Accent 6" w:uiPriority="73"/>
+    <w:lsdException w:name="Subtle Emphasis" w:uiPriority="19" w:qFormat="1"/>
+    <w:lsdException w:name="Intense Emphasis" w:uiPriority="21" w:qFormat="1"/>
+    <w:lsdException w:name="Subtle Reference" w:uiPriority="31" w:qFormat="1"/>
+    <w:lsdException w:name="Intense Reference" w:uiPriority="32" w:qFormat="1"/>
+    <w:lsdException w:name="Book Title" w:uiPriority="33" w:qFormat="1"/>
+    <w:lsdException w:name="Bibliography" w:semiHidden="1" w:uiPriority="37" w:unhideWhenUsed="1"/>
+    <w:lsdException w:name="TOC Heading" w:semiHidden="1" w:uiPriority="39" w:unhideWhenUsed="1" w:qFormat="1"/>
+    <w:lsdException w:name="Plain Table 1" w:uiPriority="41"/>
+    <w:lsdException w:name="Plain Table 2" w:uiPriority="42"/>
+    <w:lsdException w:name="Plain Table 3" w:uiPriority="43"/>
+    <w:lsdException w:name="Plain Table 4" w:uiPriority="44"/>
+    <w:lsdException w:name="Plain Table 5" w:uiPriority="45"/>
+    <w:lsdException w:name="Grid Table Light" w:uiPriority="40"/>
+    <w:lsdException w:name="Grid Table 1 Light" w:uiPriority="46"/>
+    <w:lsdException w:name="Grid Table 2" w:uiPriority="47"/>
+    <w:lsdException w:name="Grid Table 3" w:uiPriority="48"/>
+    <w:lsdException w:name="Grid Table 4" w:uiPriority="49"/>
+    <w:lsdException w:name="Grid Table 5 Dark" w:uiPriority="50"/>
+    <w:lsdException w:name="Grid Table 6 Colorful" w:uiPriority="51"/>
+    <w:lsdException w:name="Grid Table 7 Colorful" w:uiPriority="52"/>
+    <w:lsdException w:name="Grid Table 1 Light Accent 1" w:uiPriority="46"/>
+    <w:lsdException w:name="Grid Table 2 Accent 1" w:uiPriority="47"/>
+    <w:lsdException w:name="Grid Table 3 Accent 1" w:uiPriority="48"/>
+    <w:lsdException w:name="Grid Table 4 Accent 1" w:uiPriority="49"/>
+    <w:lsdException w:name="Grid Table 5 Dark Accent 1" w:uiPriority="50"/>
+    <w:lsdException w:name="Grid Table 6 Colorful Accent 1" w:uiPriority="51"/>
+    <w:lsdException w:name="Grid Table 7 Colorful Accent 1" w:uiPriority="52"/>
+    <w:lsdException w:name="Grid Table 1 Light Accent 2" w:uiPriority="46"/>
+    <w:lsdException w:name="Grid Table 2 Accent 2" w:uiPriority="47"/>
+    <w:lsdException w:name="Grid Table 3 Accent 2" w:uiPriority="48"/>
+    <w:lsdException w:name="Grid Table 4 Accent 2" w:uiPriority="49"/>
+    <w:lsdException w:name="Grid Table 5 Dark Accent 2" w:uiPriority="50"/>
+    <w:lsdException w:name="Grid Table 6 Colorful Accent 2" w:uiPriority="51"/>
+    <w:lsdException w:name="Grid Table 7 Colorful Accent 2" w:uiPriority="52"/>
+    <w:lsdException w:name="Grid Table 1 Light Accent 3" w:uiPriority="46"/>
+    <w:lsdException w:name="Grid Table 2 Accent 3" w:uiPriority="47"/>
+    <w:lsdException w:name="Grid Table 3 Accent 3" w:uiPriority="48"/>
+    <w:lsdException w:name="Grid Table 4 Accent 3" w:uiPriority="49"/>
+    <w:lsdException w:name="Grid Table 5 Dark Accent 3" w:uiPriority="50"/>
+    <w:lsdException w:name="Grid Table 6 Colorful Accent 3" w:uiPriority="51"/>
+    <w:lsdException w:name="Grid Table 7 Colorful Accent 3" w:uiPriority="52"/>
+    <w:lsdException w:name="Grid Table 1 Light Accent 4" w:uiPriority="46"/>
+    <w:lsdException w:name="Grid Table 2 Accent 4" w:uiPriority="47"/>
+    <w:lsdException w:name="Grid Table 3 Accent 4" w:uiPriority="48"/>
+    <w:lsdException w:name="Grid Table 4 Accent 4" w:uiPriority="49"/>
+    <w:lsdException w:name="Grid Table 5 Dark Accent 4" w:uiPriority="50"/>
+    <w:lsdException w:name="Grid Table 6 Colorful Accent 4" w:uiPriority="51"/>
+    <w:lsdException w:name="Grid Table 7 Colorful Accent 4" w:uiPriority="52"/>
+    <w:lsdException w:name="Grid Table 1 Light Accent 5" w:uiPriority="46"/>
+    <w:lsdException w:name="Grid Table 2 Accent 5" w:uiPriority="47"/>
+    <w:lsdException w:name="Grid Table 3 Accent 5" w:uiPriority="48"/>
+    <w:lsdException w:name="Grid Table 4 Accent 5" w:uiPriority="49"/>
+    <w:lsdException w:name="Grid Table 5 Dark Accent 5" w:uiPriority="50"/>
+    <w:lsdException w:name="Grid Table 6 Colorful Accent 5" w:uiPriority="51"/>
+    <w:lsdException w:name="Grid Table 7 Colorful Accent 5" w:uiPriority="52"/>
+    <w:lsdException w:name="Grid Table 1 Light Accent 6" w:uiPriority="46"/>
+    <w:lsdException w:name="Grid Table 2 Accent 6" w:uiPriority="47"/>
+    <w:lsdException w:name="Grid Table 3 Accent 6" w:uiPriority="48"/>
+    <w:lsdException w:name="Grid Table 4 Accent 6" w:uiPriority="49"/>
+    <w:lsdException w:name="Grid Table 5 Dark Accent 6" w:uiPriority="50"/>
+    <w:lsdException w:name="Grid Table 6 Colorful Accent 6" w:uiPriority="51"/>
+    <w:lsdException w:name="Grid Table 7 Colorful Accent 6" w:uiPriority="52"/>
+    <w:lsdException w:name="List Table 1 Light" w:uiPriority="46"/>
+    <w:lsdException w:name="List Table 2" w:uiPriority="47"/>
+    <w:lsdException w:name="List Table 3" w:uiPriority="48"/>
+    <w:lsdException w:name="List Table 4" w:uiPriority="49"/>
+    <w:lsdException w:name="List Table 5 Dark" w:uiPriority="50"/>
+    <w:lsdException w:name="List Table 6 Colorful" w:uiPriority="51"/>
+    <w:lsdException w:name="List Table 7 Colorful" w:uiPriority="52"/>
+    <w:lsdException w:name="List Table 1 Light Accent 1" w:uiPriority="46"/>
+    <w:lsdException w:name="List Table 2 Accent 1" w:uiPriority="47"/>
+    <w:lsdException w:name="List Table 3 Accent 1" w:uiPriority="48"/>
+    <w:lsdException w:name="List Table 4 Accent 1" w:uiPriority="49"/>
+    <w:lsdException w:name="List Table 5 Dark Accent 1" w:uiPriority="50"/>
+    <w:lsdException w:name="List Table 6 Colorful Accent 1" w:uiPriority="51"/>
+    <w:lsdException w:name="List Table 7 Colorful Accent 1" w:uiPriority="52"/>
+    <w:lsdException w:name="List Table 1 Light Accent 2" w:uiPriority="46"/>
+    <w:lsdException w:name="List Table 2 Accent 2" w:uiPriority="47"/>
+    <w:lsdException w:name="List Table 3 Accent 2" w:uiPriority="48"/>
+    <w:lsdException w:name="List Table 4 Accent 2" w:uiPriority="49"/>
+    <w:lsdException w:name="List Table 5 Dark Accent 2" w:uiPriority="50"/>
+    <w:lsdException w:name="List Table 6 Colorful Accent 2" w:uiPriority="51"/>
+    <w:lsdException w:name="List Table 7 Colorful Accent 2" w:uiPriority="52"/>
+    <w:lsdException w:name="List Table 1 Light Accent 3" w:uiPriority="46"/>
+    <w:lsdException w:name="List Table 2 Accent 3" w:uiPriority="47"/>
+    <w:lsdException w:name="List Table 3 Accent 3" w:uiPriority="48"/>
+    <w:lsdException w:name="List Table 4 Accent 3" w:uiPriority="49"/>
+    <w:lsdException w:name="List Table 5 Dark Accent 3" w:uiPriority="50"/>
+    <w:lsdException w:name="List Table 6 Colorful Accent 3" w:uiPriority="51"/>
+    <w:lsdException w:name="List Table 7 Colorful Accent 3" w:uiPriority="52"/>
+    <w:lsdException w:name="List Table 1 Light Accent 4" w:uiPriority="46"/>
+    <w:lsdException w:name="List Table 2 Accent 4" w:uiPriority="47"/>
+    <w:lsdException w:name="List Table 3 Accent 4" w:uiPriority="48"/>
+    <w:lsdException w:name="List Table 4 Accent 4" w:uiPriority="49"/>
+    <w:lsdException w:name="List Table 5 Dark Accent 4" w:uiPriority="50"/>
+    <w:lsdException w:name="List Table 6 Colorful Accent 4" w:uiPriority="51"/>
+    <w:lsdException w:name="List Table 7 Colorful Accent 4" w:uiPriority="52"/>
+    <w:lsdException w:name="List Table 1 Light Accent 5" w:uiPriority="46"/>
+    <w:lsdException w:name="List Table 2 Accent 5" w:uiPriority="47"/>
+    <w:lsdException w:name="List Table 3 Accent 5" w:uiPriority="48"/>
+    <w:lsdException w:name="List Table 4 Accent 5" w:uiPriority="49"/>
+    <w:lsdException w:name="List Table 5 Dark Accent 5" w:uiPriority="50"/>
+    <w:lsdException w:name="List Table 6 Colorful Accent 5" w:uiPriority="51"/>
+    <w:lsdException w:name="List Table 7 Colorful Accent 5" w:uiPriority="52"/>
+    <w:lsdException w:name="List Table 1 Light Accent 6" w:uiPriority="46"/>
+    <w:lsdException w:name="List Table 2 Accent 6" w:uiPriority="47"/>
+    <w:lsdException w:name="List Table 3 Accent 6" w:uiPriority="48"/>
+    <w:lsdException w:name="List Table 4 Accent 6" w:uiPriority="49"/>
+    <w:lsdException w:name="List Table 5 Dark Accent 6" w:uiPriority="50"/>
+    <w:lsdException w:name="List Table 6 Colorful Accent 6" w:uiPriority="51"/>
+    <w:lsdException w:name="List Table 7 Colorful Accent 6" w:uiPriority="52"/>
+    <w:lsdException w:name="Mention" w:semiHidden="1" w:unhideWhenUsed="1"/>
+    <w:lsdException w:name="Smart Hyperlink" w:semiHidden="1" w:unhideWhenUsed="1"/>
+    <w:lsdException w:name="Hashtag" w:semiHidden="1" w:unhideWhenUsed="1"/>
+    <w:lsdException w:name="Unresolved Mention" w:semiHidden="1" w:unhideWhenUsed="1"/>
+    <w:lsdException w:name="Smart Link" w:semiHidden="1" w:unhideWhenUsed="1"/>
+  </w:latentStyles>
+  <w:style w:type="paragraph" w:default="1" w:styleId="Normal">
+    <w:name w:val="Normal"/>
+    <w:qFormat/>
+    <w:rPr>
+      <w:rFonts w:ascii="Times New Roman" w:eastAsia="Times New Roman" w:hAnsi="Times New Roman" w:cs="Times New Roman"/>
+      <w:noProof/>
+      <w:lang w:val="vi-VN"/>
+    </w:rPr>
+  </w:style>
+  <w:style w:type="character" w:default="1" w:styleId="DefaultParagraphFont">
     <w:name w:val="Default Paragraph Font"/>
     <w:uiPriority w:val="1"/>
     <w:semiHidden/>
     <w:unhideWhenUsed/>
   </w:style>
-  <w:style w:styleId="TableNormal" w:default="1" w:type="table">
-    <w:name w:val="Table Normal"/>
-    <w:uiPriority w:val="2"/>
+  <w:style w:type="table" w:default="1" w:styleId="TableNormal">
+    <w:name w:val="Normal Table"/>
+    <w:uiPriority w:val="99"/>
     <w:semiHidden/>
     <w:unhideWhenUsed/>
-    <w:qFormat/>
     <w:tblPr>
       <w:tblInd w:w="0" w:type="dxa"/>
       <w:tblCellMar>
         <w:top w:w="0" w:type="dxa"/>
-        <w:left w:w="0" w:type="dxa"/>
+        <w:left w:w="108" w:type="dxa"/>
         <w:bottom w:w="0" w:type="dxa"/>
-        <w:right w:w="0" w:type="dxa"/>
+        <w:right w:w="108" w:type="dxa"/>
       </w:tblCellMar>
     </w:tblPr>
   </w:style>
-  <w:style w:styleId="NoList" w:default="1" w:type="numbering">
+  <w:style w:type="numbering" w:default="1" w:styleId="NoList">
     <w:name w:val="No List"/>
     <w:uiPriority w:val="99"/>
     <w:semiHidden/>
     <w:unhideWhenUsed/>
   </w:style>
-  <w:style w:default="1" w:styleId="Normal" w:type="paragraph">
-    <w:name w:val="Normal"/>
-    <w:uiPriority w:val="1"/>
-    <w:qFormat/>
-    <w:pPr/>
-    <w:rPr>
-      <w:rFonts w:ascii="Times New Roman" w:hAnsi="Times New Roman" w:eastAsia="Times New Roman" w:cs="Times New Roman"/>
-      <w:lang w:val="vi" w:eastAsia="en-US" w:bidi="ar-SA"/>
-    </w:rPr>
-  </w:style>
-  <w:style w:styleId="BodyText" w:type="paragraph">
+  <w:style w:type="paragraph" w:styleId="BodyText">
     <w:name w:val="Body Text"/>
     <w:basedOn w:val="Normal"/>
     <w:uiPriority w:val="1"/>
     <w:qFormat/>
-    <w:pPr/>
     <w:rPr>
-      <w:rFonts w:ascii="Times New Roman" w:hAnsi="Times New Roman" w:eastAsia="Times New Roman" w:cs="Times New Roman"/>
       <w:sz w:val="26"/>
       <w:szCs w:val="26"/>
-      <w:lang w:val="vi" w:eastAsia="en-US" w:bidi="ar-SA"/>
+      <w:lang w:val="vi"/>
     </w:rPr>
   </w:style>
-  <w:style w:styleId="Title" w:type="paragraph">
+  <w:style w:type="paragraph" w:styleId="Title">
     <w:name w:val="Title"/>
     <w:basedOn w:val="Normal"/>
-    <w:uiPriority w:val="1"/>
+    <w:uiPriority w:val="10"/>
     <w:qFormat/>
     <w:pPr>
       <w:ind w:left="1978" w:right="2509"/>
       <w:jc w:val="center"/>
     </w:pPr>
     <w:rPr>
-      <w:rFonts w:ascii="Times New Roman" w:hAnsi="Times New Roman" w:eastAsia="Times New Roman" w:cs="Times New Roman"/>
       <w:b/>
       <w:bCs/>
       <w:sz w:val="32"/>
       <w:szCs w:val="32"/>
-      <w:lang w:val="vi" w:eastAsia="en-US" w:bidi="ar-SA"/>
+      <w:lang w:val="vi"/>
     </w:rPr>
   </w:style>
-  <w:style w:styleId="ListParagraph" w:type="paragraph">
+  <w:style w:type="paragraph" w:styleId="ListParagraph">
     <w:name w:val="List Paragraph"/>
     <w:basedOn w:val="Normal"/>
     <w:uiPriority w:val="1"/>
     <w:qFormat/>
-    <w:pPr/>
     <w:rPr>
-      <w:lang w:val="vi" w:eastAsia="en-US" w:bidi="ar-SA"/>
+      <w:lang w:val="vi"/>
     </w:rPr>
   </w:style>
-  <w:style w:styleId="TableParagraph" w:type="paragraph">
+  <w:style w:type="paragraph" w:customStyle="1" w:styleId="TableParagraph">
     <w:name w:val="Table Paragraph"/>
     <w:basedOn w:val="Normal"/>
     <w:uiPriority w:val="1"/>
     <w:qFormat/>
-    <w:pPr/>
     <w:rPr>
-      <w:rFonts w:ascii="Times New Roman" w:hAnsi="Times New Roman" w:eastAsia="Times New Roman" w:cs="Times New Roman"/>
-      <w:lang w:val="vi" w:eastAsia="en-US" w:bidi="ar-SA"/>
+      <w:lang w:val="vi"/>
     </w:rPr>
   </w:style>
 </w:styles>

</xml_diff>

<commit_message>
Fix on tờ_khai birthdate unvalid key
</commit_message>
<xml_diff>
--- a/website/static/tokhai_mau/dang_ky_ket_hon.docx
+++ b/website/static/tokhai_mau/dang_ky_ket_hon.docx
@@ -433,7 +433,19 @@
               <w:rPr>
                 <w:lang w:val="en-US"/>
               </w:rPr>
-              <w:t>nu_birthdate</w:t>
+              <w:t>nu_birth</w:t>
+            </w:r>
+            <w:r>
+              <w:rPr>
+                <w:lang w:val="en-US"/>
+              </w:rPr>
+              <w:t>_</w:t>
+            </w:r>
+            <w:r>
+              <w:rPr>
+                <w:lang w:val="en-US"/>
+              </w:rPr>
+              <w:t>date</w:t>
             </w:r>
           </w:p>
         </w:tc>
@@ -450,7 +462,19 @@
               <w:rPr>
                 <w:lang w:val="en-US"/>
               </w:rPr>
-              <w:t>nam_birthdate</w:t>
+              <w:t>nam_birth</w:t>
+            </w:r>
+            <w:r>
+              <w:rPr>
+                <w:lang w:val="en-US"/>
+              </w:rPr>
+              <w:t>_</w:t>
+            </w:r>
+            <w:r>
+              <w:rPr>
+                <w:lang w:val="en-US"/>
+              </w:rPr>
+              <w:t>date</w:t>
             </w:r>
           </w:p>
         </w:tc>
@@ -1740,8 +1764,6 @@
       </w:r>
       <w:r>
         <w:tab/>
-      </w:r>
-      <w:r>
         <w:t>(Ký, ghi rõ họ, chữ đệm,tên)</w:t>
       </w:r>
     </w:p>

</xml_diff>